<commit_message>
from wangyingchen at 20191227
</commit_message>
<xml_diff>
--- a/Redis/Redis学习笔记/06.redis实现分布式锁.docx
+++ b/Redis/Redis学习笔记/06.redis实现分布式锁.docx
@@ -3,14 +3,12 @@
 <w:document xmlns:wpc="http://schemas.microsoft.com/office/word/2010/wordprocessingCanvas" xmlns:mc="http://schemas.openxmlformats.org/markup-compatibility/2006" xmlns:o="urn:schemas-microsoft-com:office:office" xmlns:r="http://schemas.openxmlformats.org/officeDocument/2006/relationships" xmlns:m="http://schemas.openxmlformats.org/officeDocument/2006/math" xmlns:v="urn:schemas-microsoft-com:vml" xmlns:wp14="http://schemas.microsoft.com/office/word/2010/wordprocessingDrawing" xmlns:wp="http://schemas.openxmlformats.org/drawingml/2006/wordprocessingDrawing" xmlns:w10="urn:schemas-microsoft-com:office:word" xmlns:w="http://schemas.openxmlformats.org/wordprocessingml/2006/main" xmlns:w14="http://schemas.microsoft.com/office/word/2010/wordml" xmlns:w15="http://schemas.microsoft.com/office/word/2012/wordml" xmlns:wpg="http://schemas.microsoft.com/office/word/2010/wordprocessingGroup" xmlns:wpi="http://schemas.microsoft.com/office/word/2010/wordprocessingInk" xmlns:wne="http://schemas.microsoft.com/office/word/2006/wordml" xmlns:wps="http://schemas.microsoft.com/office/word/2010/wordprocessingShape" mc:Ignorable="w14 w15 wp14">
   <w:body>
     <w:p>
-      <w:proofErr w:type="spellStart"/>
       <w:r>
         <w:rPr>
           <w:rFonts w:hint="eastAsia"/>
         </w:rPr>
         <w:t>redis</w:t>
       </w:r>
-      <w:proofErr w:type="spellEnd"/>
       <w:r>
         <w:rPr>
           <w:rFonts w:hint="eastAsia"/>
@@ -96,7 +94,6 @@
       <w:r>
         <w:t>的，</w:t>
       </w:r>
-      <w:proofErr w:type="spellStart"/>
       <w:r>
         <w:rPr>
           <w:rFonts w:hint="eastAsia"/>
@@ -106,26 +103,15 @@
       <w:r>
         <w:t>edis</w:t>
       </w:r>
-      <w:proofErr w:type="spellEnd"/>
-      <w:r>
-        <w:t>为</w:t>
-      </w:r>
-      <w:proofErr w:type="gramStart"/>
-      <w:r>
-        <w:t>单进程</w:t>
-      </w:r>
-      <w:proofErr w:type="gramEnd"/>
-      <w:r>
-        <w:t>单线程模式，采用队列模式将并发访问变成串行访问，且多客户端对</w:t>
-      </w:r>
-      <w:proofErr w:type="spellStart"/>
+      <w:r>
+        <w:t>为单进程单线程模式，采用队列模式将并发访问变成串行访问，且多客户端对</w:t>
+      </w:r>
       <w:r>
         <w:rPr>
           <w:rFonts w:hint="eastAsia"/>
         </w:rPr>
         <w:t>Redis</w:t>
       </w:r>
-      <w:proofErr w:type="spellEnd"/>
       <w:r>
         <w:rPr>
           <w:rFonts w:hint="eastAsia"/>
@@ -141,7 +127,6 @@
         </w:rPr>
         <w:t>，</w:t>
       </w:r>
-      <w:proofErr w:type="spellStart"/>
       <w:r>
         <w:rPr>
           <w:rFonts w:hint="eastAsia"/>
@@ -151,7 +136,6 @@
       <w:r>
         <w:t>edis</w:t>
       </w:r>
-      <w:proofErr w:type="spellEnd"/>
       <w:r>
         <w:t>提供一些命令</w:t>
       </w:r>
@@ -214,21 +198,7 @@
         <w:rPr>
           <w:rFonts w:hint="eastAsia"/>
         </w:rPr>
-        <w:t xml:space="preserve">set </w:t>
-      </w:r>
-      <w:proofErr w:type="spellStart"/>
-      <w:r>
-        <w:rPr>
-          <w:rFonts w:hint="eastAsia"/>
-        </w:rPr>
-        <w:t>nx</w:t>
-      </w:r>
-      <w:proofErr w:type="spellEnd"/>
-      <w:r>
-        <w:rPr>
-          <w:rFonts w:hint="eastAsia"/>
-        </w:rPr>
-        <w:t xml:space="preserve"> ex</w:t>
+        <w:t>set nx ex</w:t>
       </w:r>
       <w:r>
         <w:rPr>
@@ -290,7 +260,6 @@
                         <wps:txbx>
                           <w:txbxContent>
                             <w:p>
-                              <w:proofErr w:type="spellStart"/>
                               <w:r>
                                 <w:rPr>
                                   <w:rFonts w:hint="eastAsia"/>
@@ -300,7 +269,6 @@
                               <w:r>
                                 <w:t>luster</w:t>
                               </w:r>
-                              <w:proofErr w:type="spellEnd"/>
                               <w:r>
                                 <w:rPr>
                                   <w:rFonts w:hint="eastAsia"/>
@@ -312,19 +280,11 @@
                               </w:r>
                             </w:p>
                             <w:p>
-                              <w:proofErr w:type="spellStart"/>
                               <w:r>
                                 <w:rPr>
                                   <w:rFonts w:hint="eastAsia"/>
                                 </w:rPr>
-                                <w:t>jedisCluster.set</w:t>
-                              </w:r>
-                              <w:proofErr w:type="spellEnd"/>
-                              <w:r>
-                                <w:rPr>
-                                  <w:rFonts w:hint="eastAsia"/>
-                                </w:rPr>
-                                <w:t>(</w:t>
+                                <w:t>jedisCluster.set(</w:t>
                               </w:r>
                               <w:r>
                                 <w:t>key, “</w:t>
@@ -357,15 +317,7 @@
                                 <w:t xml:space="preserve"> </w:t>
                               </w:r>
                               <w:r>
-                                <w:t>“</w:t>
-                              </w:r>
-                              <w:proofErr w:type="spellStart"/>
-                              <w:r>
-                                <w:t>nx</w:t>
-                              </w:r>
-                              <w:proofErr w:type="spellEnd"/>
-                              <w:r>
-                                <w:t>”, “ex”, 3</w:t>
+                                <w:t>“nx”, “ex”, 3</w:t>
                               </w:r>
                               <w:r>
                                 <w:rPr>
@@ -389,37 +341,14 @@
                               </w:r>
                             </w:p>
                             <w:p>
-                              <w:pPr>
-                                <w:rPr>
-                                  <w:rFonts w:hint="eastAsia"/>
-                                </w:rPr>
-                              </w:pPr>
-                              <w:proofErr w:type="gramStart"/>
                               <w:r>
                                 <w:rPr>
                                   <w:rFonts w:hint="eastAsia"/>
                                 </w:rPr>
                                 <w:t>set(</w:t>
                               </w:r>
-                              <w:proofErr w:type="gramEnd"/>
                               <w:r>
-                                <w:t xml:space="preserve">final String key, final String value, final String </w:t>
-                              </w:r>
-                              <w:proofErr w:type="spellStart"/>
-                              <w:r>
-                                <w:t>nxxx</w:t>
-                              </w:r>
-                              <w:proofErr w:type="spellEnd"/>
-                              <w:r>
-                                <w:t xml:space="preserve">, final String </w:t>
-                              </w:r>
-                              <w:proofErr w:type="spellStart"/>
-                              <w:r>
-                                <w:t>expx</w:t>
-                              </w:r>
-                              <w:proofErr w:type="spellEnd"/>
-                              <w:r>
-                                <w:t>, final long time</w:t>
+                                <w:t>final String key, final String value, final String nxxx, final String expx, final long time</w:t>
                               </w:r>
                               <w:r>
                                 <w:rPr>
@@ -626,51 +555,26 @@
       </w:r>
     </w:p>
     <w:p>
-      <w:pPr>
-        <w:rPr>
-          <w:rFonts w:hint="eastAsia"/>
-        </w:rPr>
-      </w:pPr>
       <w:r>
         <w:rPr>
           <w:rFonts w:hint="eastAsia"/>
         </w:rPr>
         <w:t>这是</w:t>
       </w:r>
-      <w:proofErr w:type="spellStart"/>
       <w:r>
         <w:t>redis</w:t>
       </w:r>
-      <w:proofErr w:type="spellEnd"/>
-      <w:proofErr w:type="gramStart"/>
-      <w:r>
-        <w:t>官网提出</w:t>
-      </w:r>
-      <w:proofErr w:type="gramEnd"/>
-      <w:r>
-        <w:t>的解决方案：</w:t>
-      </w:r>
-      <w:r>
-        <w:rPr>
-          <w:rFonts w:hint="eastAsia"/>
-        </w:rPr>
-        <w:t xml:space="preserve">Distributed locks with </w:t>
-      </w:r>
-      <w:proofErr w:type="spellStart"/>
-      <w:r>
-        <w:rPr>
-          <w:rFonts w:hint="eastAsia"/>
-        </w:rPr>
-        <w:t>Redis</w:t>
-      </w:r>
-      <w:proofErr w:type="spellEnd"/>
-    </w:p>
-    <w:p>
-      <w:pPr>
-        <w:rPr>
-          <w:rFonts w:hint="eastAsia"/>
-        </w:rPr>
-      </w:pPr>
+      <w:r>
+        <w:t>官网提出的解决方案：</w:t>
+      </w:r>
+      <w:r>
+        <w:rPr>
+          <w:rFonts w:hint="eastAsia"/>
+        </w:rPr>
+        <w:t>Distributed locks with Redis</w:t>
+      </w:r>
+    </w:p>
+    <w:p>
       <w:r>
         <w:rPr>
           <w:rFonts w:hint="eastAsia"/>
@@ -680,14 +584,12 @@
       <w:r>
         <w:t>就来看看</w:t>
       </w:r>
-      <w:proofErr w:type="spellStart"/>
       <w:r>
         <w:rPr>
           <w:rFonts w:hint="eastAsia"/>
         </w:rPr>
         <w:t>redis</w:t>
       </w:r>
-      <w:proofErr w:type="spellEnd"/>
       <w:r>
         <w:rPr>
           <w:rFonts w:hint="eastAsia"/>
@@ -695,24 +597,14 @@
         <w:t>官方</w:t>
       </w:r>
       <w:r>
-        <w:t>推荐的方案，</w:t>
-      </w:r>
-      <w:proofErr w:type="gramStart"/>
-      <w:r>
-        <w:t>官网将</w:t>
-      </w:r>
-      <w:proofErr w:type="gramEnd"/>
-      <w:r>
-        <w:t>这种算法称为</w:t>
-      </w:r>
-      <w:proofErr w:type="spellStart"/>
+        <w:t>推荐的方案，官网将这种算法称为</w:t>
+      </w:r>
       <w:r>
         <w:rPr>
           <w:rFonts w:hint="eastAsia"/>
         </w:rPr>
         <w:t>Redlock</w:t>
       </w:r>
-      <w:proofErr w:type="spellEnd"/>
     </w:p>
     <w:p>
       <w:r>
@@ -743,100 +635,6 @@
       </w:r>
       <w:r>
         <w:t>想先提出三个属性，这三个属性在我们看来，是实现高效分布式锁的基础。</w:t>
-      </w:r>
-    </w:p>
-    <w:p>
-      <w:pPr>
-        <w:pStyle w:val="a3"/>
-        <w:numPr>
-          <w:ilvl w:val="0"/>
-          <w:numId w:val="1"/>
-        </w:numPr>
-        <w:ind w:firstLineChars="0"/>
-        <w:rPr>
-          <w:rFonts w:hint="eastAsia"/>
-        </w:rPr>
-      </w:pPr>
-      <w:r>
-        <w:rPr>
-          <w:rFonts w:hint="eastAsia"/>
-        </w:rPr>
-        <w:t>安全</w:t>
-      </w:r>
-      <w:r>
-        <w:t>属性：</w:t>
-      </w:r>
-      <w:r>
-        <w:rPr>
-          <w:rFonts w:hint="eastAsia"/>
-        </w:rPr>
-        <w:t>互斥</w:t>
-      </w:r>
-      <w:r>
-        <w:t>，不管</w:t>
-      </w:r>
-      <w:r>
-        <w:rPr>
-          <w:rFonts w:hint="eastAsia"/>
-        </w:rPr>
-        <w:t>任何</w:t>
-      </w:r>
-      <w:r>
-        <w:t>时候，只有一个客户端能持有同一个锁。</w:t>
-      </w:r>
-    </w:p>
-    <w:p>
-      <w:pPr>
-        <w:pStyle w:val="a3"/>
-        <w:numPr>
-          <w:ilvl w:val="0"/>
-          <w:numId w:val="1"/>
-        </w:numPr>
-        <w:ind w:firstLineChars="0"/>
-        <w:rPr>
-          <w:rFonts w:hint="eastAsia"/>
-        </w:rPr>
-      </w:pPr>
-      <w:r>
-        <w:rPr>
-          <w:rFonts w:hint="eastAsia"/>
-        </w:rPr>
-        <w:t>效率</w:t>
-      </w:r>
-      <w:r>
-        <w:t>属性</w:t>
-      </w:r>
-      <w:r>
-        <w:rPr>
-          <w:rFonts w:hint="eastAsia"/>
-        </w:rPr>
-        <w:t>A</w:t>
-      </w:r>
-      <w:r>
-        <w:rPr>
-          <w:rFonts w:hint="eastAsia"/>
-        </w:rPr>
-        <w:t>：不会</w:t>
-      </w:r>
-      <w:r>
-        <w:t>死锁，最终一定会得到锁，就算一个持有锁的客户端</w:t>
-      </w:r>
-      <w:proofErr w:type="gramStart"/>
-      <w:r>
-        <w:t>宕</w:t>
-      </w:r>
-      <w:r>
-        <w:rPr>
-          <w:rFonts w:hint="eastAsia"/>
-        </w:rPr>
-        <w:t>掉</w:t>
-      </w:r>
-      <w:r>
-        <w:t>或者</w:t>
-      </w:r>
-      <w:proofErr w:type="gramEnd"/>
-      <w:r>
-        <w:t>发生网络分区。</w:t>
       </w:r>
     </w:p>
     <w:p>
@@ -852,6 +650,43 @@
         <w:rPr>
           <w:rFonts w:hint="eastAsia"/>
         </w:rPr>
+        <w:t>安全</w:t>
+      </w:r>
+      <w:r>
+        <w:t>属性：</w:t>
+      </w:r>
+      <w:r>
+        <w:rPr>
+          <w:rFonts w:hint="eastAsia"/>
+        </w:rPr>
+        <w:t>互斥</w:t>
+      </w:r>
+      <w:r>
+        <w:t>，不管</w:t>
+      </w:r>
+      <w:r>
+        <w:rPr>
+          <w:rFonts w:hint="eastAsia"/>
+        </w:rPr>
+        <w:t>任何</w:t>
+      </w:r>
+      <w:r>
+        <w:t>时候，只有一个客户端能持有同一个锁。</w:t>
+      </w:r>
+    </w:p>
+    <w:p>
+      <w:pPr>
+        <w:pStyle w:val="a3"/>
+        <w:numPr>
+          <w:ilvl w:val="0"/>
+          <w:numId w:val="1"/>
+        </w:numPr>
+        <w:ind w:firstLineChars="0"/>
+      </w:pPr>
+      <w:r>
+        <w:rPr>
+          <w:rFonts w:hint="eastAsia"/>
+        </w:rPr>
         <w:t>效率</w:t>
       </w:r>
       <w:r>
@@ -861,6 +696,49 @@
         <w:rPr>
           <w:rFonts w:hint="eastAsia"/>
         </w:rPr>
+        <w:t>A</w:t>
+      </w:r>
+      <w:r>
+        <w:rPr>
+          <w:rFonts w:hint="eastAsia"/>
+        </w:rPr>
+        <w:t>：不会</w:t>
+      </w:r>
+      <w:r>
+        <w:t>死锁，最终一定会得到锁，就算一个持有锁的客户端宕</w:t>
+      </w:r>
+      <w:r>
+        <w:rPr>
+          <w:rFonts w:hint="eastAsia"/>
+        </w:rPr>
+        <w:t>掉</w:t>
+      </w:r>
+      <w:r>
+        <w:t>或者发生网络分区。</w:t>
+      </w:r>
+    </w:p>
+    <w:p>
+      <w:pPr>
+        <w:pStyle w:val="a3"/>
+        <w:numPr>
+          <w:ilvl w:val="0"/>
+          <w:numId w:val="1"/>
+        </w:numPr>
+        <w:ind w:firstLineChars="0"/>
+      </w:pPr>
+      <w:r>
+        <w:rPr>
+          <w:rFonts w:hint="eastAsia"/>
+        </w:rPr>
+        <w:t>效率</w:t>
+      </w:r>
+      <w:r>
+        <w:t>属性</w:t>
+      </w:r>
+      <w:r>
+        <w:rPr>
+          <w:rFonts w:hint="eastAsia"/>
+        </w:rPr>
         <w:t>B</w:t>
       </w:r>
       <w:r>
@@ -872,7 +750,6 @@
       <w:r>
         <w:t>，只要大多数</w:t>
       </w:r>
-      <w:proofErr w:type="spellStart"/>
       <w:r>
         <w:rPr>
           <w:rFonts w:hint="eastAsia"/>
@@ -882,7 +759,6 @@
       <w:r>
         <w:t>edis</w:t>
       </w:r>
-      <w:proofErr w:type="spellEnd"/>
       <w:r>
         <w:t>节点正常工作，客户端应该都能获取和释放锁。</w:t>
       </w:r>
@@ -906,13 +782,8 @@
         <w:t>为</w:t>
       </w:r>
       <w:r>
-        <w:t>了理解我们想要优化的到底是什么，我们先看</w:t>
-      </w:r>
-      <w:proofErr w:type="gramStart"/>
-      <w:r>
-        <w:t>下当前</w:t>
-      </w:r>
-      <w:proofErr w:type="gramEnd"/>
+        <w:t>了理解我们想要优化的到底是什么，我们先看下当前</w:t>
+      </w:r>
       <w:r>
         <w:rPr>
           <w:rFonts w:hint="eastAsia"/>
@@ -922,14 +793,12 @@
       <w:r>
         <w:t>基于</w:t>
       </w:r>
-      <w:proofErr w:type="spellStart"/>
       <w:r>
         <w:rPr>
           <w:rFonts w:hint="eastAsia"/>
         </w:rPr>
         <w:t>Redis</w:t>
       </w:r>
-      <w:proofErr w:type="spellEnd"/>
       <w:r>
         <w:rPr>
           <w:rFonts w:hint="eastAsia"/>
@@ -937,15 +806,7 @@
         <w:t>的</w:t>
       </w:r>
       <w:r>
-        <w:t>分布式锁</w:t>
-      </w:r>
-      <w:proofErr w:type="gramStart"/>
-      <w:r>
-        <w:t>三方库的</w:t>
-      </w:r>
-      <w:proofErr w:type="gramEnd"/>
-      <w:r>
-        <w:t>现状。</w:t>
+        <w:t>分布式锁三方库的现状。</w:t>
       </w:r>
     </w:p>
     <w:p>
@@ -955,7 +816,6 @@
         </w:rPr>
         <w:t>用</w:t>
       </w:r>
-      <w:proofErr w:type="spellStart"/>
       <w:r>
         <w:rPr>
           <w:rFonts w:hint="eastAsia"/>
@@ -965,17 +825,8 @@
       <w:r>
         <w:t>edis</w:t>
       </w:r>
-      <w:proofErr w:type="spellEnd"/>
-      <w:r>
-        <w:t>来实现</w:t>
-      </w:r>
-      <w:proofErr w:type="gramStart"/>
-      <w:r>
-        <w:t>分布式锁最简单</w:t>
-      </w:r>
-      <w:proofErr w:type="gramEnd"/>
-      <w:r>
-        <w:t>的方式就是在实例里创建一个键值，创建出来的键值一般都是有一个客户端想要释放锁时，它只需要删除这个键值即可。</w:t>
+      <w:r>
+        <w:t>来实现分布式锁最简单的方式就是在实例里创建一个键值，创建出来的键值一般都是有一个客户端想要释放锁时，它只需要删除这个键值即可。</w:t>
       </w:r>
       <w:r>
         <w:rPr>
@@ -986,14 +837,12 @@
       <w:r>
         <w:t>来看，这个方法似乎很管用，但是这里存在一个问题：在我们的系统架构里存在一个单点故障，如果</w:t>
       </w:r>
-      <w:proofErr w:type="spellStart"/>
       <w:r>
         <w:rPr>
           <w:rFonts w:hint="eastAsia"/>
         </w:rPr>
         <w:t>Redis</w:t>
       </w:r>
-      <w:proofErr w:type="spellEnd"/>
       <w:r>
         <w:rPr>
           <w:rFonts w:hint="eastAsia"/>
@@ -1004,15 +853,7 @@
         <w:t>master</w:t>
       </w:r>
       <w:r>
-        <w:t>节点</w:t>
-      </w:r>
-      <w:proofErr w:type="gramStart"/>
-      <w:r>
-        <w:t>宕</w:t>
-      </w:r>
-      <w:proofErr w:type="gramEnd"/>
-      <w:r>
-        <w:t>机了怎么办呢？有人</w:t>
+        <w:t>节点宕机了怎么办呢？有人</w:t>
       </w:r>
       <w:r>
         <w:rPr>
@@ -1044,19 +885,11 @@
         </w:rPr>
         <w:t>master</w:t>
       </w:r>
-      <w:proofErr w:type="gramStart"/>
-      <w:r>
-        <w:rPr>
-          <w:rFonts w:hint="eastAsia"/>
-        </w:rPr>
-        <w:t>宕</w:t>
-      </w:r>
-      <w:proofErr w:type="gramEnd"/>
-      <w:r>
-        <w:rPr>
-          <w:rFonts w:hint="eastAsia"/>
-        </w:rPr>
-        <w:t>机</w:t>
+      <w:r>
+        <w:rPr>
+          <w:rFonts w:hint="eastAsia"/>
+        </w:rPr>
+        <w:t>宕机</w:t>
       </w:r>
       <w:r>
         <w:t>时用</w:t>
@@ -1100,14 +933,12 @@
       <w:r>
         <w:t>安全互斥属性，因为</w:t>
       </w:r>
-      <w:proofErr w:type="spellStart"/>
       <w:r>
         <w:rPr>
           <w:rFonts w:hint="eastAsia"/>
         </w:rPr>
         <w:t>Redis</w:t>
       </w:r>
-      <w:proofErr w:type="spellEnd"/>
       <w:r>
         <w:rPr>
           <w:rFonts w:hint="eastAsia"/>
@@ -1248,13 +1079,8 @@
         </w:rPr>
         <w:t>之前</w:t>
       </w:r>
-      <w:proofErr w:type="gramStart"/>
-      <w:r>
-        <w:t>宕</w:t>
-      </w:r>
-      <w:proofErr w:type="gramEnd"/>
-      <w:r>
-        <w:t>机了。</w:t>
+      <w:r>
+        <w:t>宕机了。</w:t>
       </w:r>
     </w:p>
     <w:p>
@@ -1378,15 +1204,7 @@
         <w:t>当然</w:t>
       </w:r>
       <w:r>
-        <w:t>，在某些特殊场景下，前面提到的这个方案则完全没有问题，比如在</w:t>
-      </w:r>
-      <w:proofErr w:type="gramStart"/>
-      <w:r>
-        <w:t>宕</w:t>
-      </w:r>
-      <w:proofErr w:type="gramEnd"/>
-      <w:r>
-        <w:t>机期间，多个客户端</w:t>
+        <w:t>，在某些特殊场景下，前面提到的这个方案则完全没有问题，比如在宕机期间，多个客户端</w:t>
       </w:r>
       <w:r>
         <w:rPr>
@@ -1426,15 +1244,7 @@
         <w:t>在</w:t>
       </w:r>
       <w:r>
-        <w:t>讲述如何用其它方案突破单实例方案的限制之前，让我们先看下是否有什么办法可以修复这个简单场景的问题，因为这个方案其实如果可以忍受竞争条件的话是有望可行的，</w:t>
-      </w:r>
-      <w:proofErr w:type="gramStart"/>
-      <w:r>
-        <w:t>而且但</w:t>
-      </w:r>
-      <w:proofErr w:type="gramEnd"/>
-      <w:r>
-        <w:t>实例来实现分布式锁是我们后面要讲的算法的基础。</w:t>
+        <w:t>讲述如何用其它方案突破单实例方案的限制之前，让我们先看下是否有什么办法可以修复这个简单场景的问题，因为这个方案其实如果可以忍受竞争条件的话是有望可行的，而且但实例来实现分布式锁是我们后面要讲的算法的基础。</w:t>
       </w:r>
       <w:r>
         <w:rPr>
@@ -1506,21 +1316,8 @@
                                 </w:rPr>
                                 <w:t xml:space="preserve">SET </w:t>
                               </w:r>
-                              <w:proofErr w:type="spellStart"/>
                               <w:r>
-                                <w:t>resource_name</w:t>
-                              </w:r>
-                              <w:proofErr w:type="spellEnd"/>
-                              <w:r>
-                                <w:t xml:space="preserve"> </w:t>
-                              </w:r>
-                              <w:proofErr w:type="spellStart"/>
-                              <w:r>
-                                <w:t>my_random_value</w:t>
-                              </w:r>
-                              <w:proofErr w:type="spellEnd"/>
-                              <w:r>
-                                <w:t xml:space="preserve"> NX PX 30000</w:t>
+                                <w:t>resource_name my_random_value NX PX 30000</w:t>
                               </w:r>
                             </w:p>
                           </w:txbxContent>
@@ -1673,21 +1470,9 @@
       <w:r>
         <w:t>的值设为</w:t>
       </w:r>
-      <w:proofErr w:type="gramStart"/>
-      <w:r>
-        <w:t>”</w:t>
-      </w:r>
-      <w:proofErr w:type="spellStart"/>
-      <w:proofErr w:type="gramEnd"/>
-      <w:r>
-        <w:t>my_random_value</w:t>
-      </w:r>
-      <w:proofErr w:type="spellEnd"/>
-      <w:proofErr w:type="gramStart"/>
-      <w:r>
-        <w:t>”</w:t>
-      </w:r>
-      <w:proofErr w:type="gramEnd"/>
+      <w:r>
+        <w:t>”my_random_value”</w:t>
+      </w:r>
       <w:r>
         <w:rPr>
           <w:rFonts w:hint="eastAsia"/>
@@ -1697,7 +1482,6 @@
       <w:r>
         <w:t>这个</w:t>
       </w:r>
-      <w:proofErr w:type="gramStart"/>
       <w:r>
         <w:rPr>
           <w:rFonts w:hint="eastAsia"/>
@@ -1705,11 +1489,7 @@
         <w:t>值</w:t>
       </w:r>
       <w:r>
-        <w:t>必须</w:t>
-      </w:r>
-      <w:proofErr w:type="gramEnd"/>
-      <w:r>
-        <w:t>在所有获取锁</w:t>
+        <w:t>必须在所有获取锁</w:t>
       </w:r>
       <w:r>
         <w:rPr>
@@ -1729,14 +1509,12 @@
       <w:r>
         <w:t>随机值就是用来保证能安全地释放锁，我们可以用下面这个</w:t>
       </w:r>
-      <w:proofErr w:type="spellStart"/>
       <w:r>
         <w:rPr>
           <w:rFonts w:hint="eastAsia"/>
         </w:rPr>
         <w:t>Lua</w:t>
       </w:r>
-      <w:proofErr w:type="spellEnd"/>
       <w:r>
         <w:rPr>
           <w:rFonts w:hint="eastAsia"/>
@@ -1746,19 +1524,11 @@
       <w:r>
         <w:t>来告诉</w:t>
       </w:r>
-      <w:proofErr w:type="spellStart"/>
-      <w:r>
-        <w:rPr>
-          <w:rFonts w:hint="eastAsia"/>
-        </w:rPr>
-        <w:t>Redis</w:t>
-      </w:r>
-      <w:proofErr w:type="spellEnd"/>
-      <w:r>
-        <w:rPr>
-          <w:rFonts w:hint="eastAsia"/>
-        </w:rPr>
-        <w:t xml:space="preserve">: </w:t>
+      <w:r>
+        <w:rPr>
+          <w:rFonts w:hint="eastAsia"/>
+        </w:rPr>
+        <w:t xml:space="preserve">Redis: </w:t>
       </w:r>
       <w:r>
         <w:rPr>
@@ -1859,33 +1629,11 @@
                         <wps:txbx>
                           <w:txbxContent>
                             <w:p>
-                              <w:proofErr w:type="gramStart"/>
                               <w:r>
                                 <w:rPr>
                                   <w:rFonts w:hint="eastAsia"/>
                                 </w:rPr>
-                                <w:t>if</w:t>
-                              </w:r>
-                              <w:proofErr w:type="gramEnd"/>
-                              <w:r>
-                                <w:rPr>
-                                  <w:rFonts w:hint="eastAsia"/>
-                                </w:rPr>
-                                <w:t xml:space="preserve"> </w:t>
-                              </w:r>
-                              <w:proofErr w:type="spellStart"/>
-                              <w:r>
-                                <w:rPr>
-                                  <w:rFonts w:hint="eastAsia"/>
-                                </w:rPr>
-                                <w:t>redis.call</w:t>
-                              </w:r>
-                              <w:proofErr w:type="spellEnd"/>
-                              <w:r>
-                                <w:rPr>
-                                  <w:rFonts w:hint="eastAsia"/>
-                                </w:rPr>
-                                <w:t>(</w:t>
+                                <w:t>if redis.call(</w:t>
                               </w:r>
                               <w:r>
                                 <w:t>“get”, KEYS[1]</w:t>
@@ -1903,50 +1651,24 @@
                             <w:p>
                               <w:r>
                                 <w:tab/>
-                              </w:r>
-                              <w:proofErr w:type="gramStart"/>
-                              <w:r>
-                                <w:t>return</w:t>
-                              </w:r>
-                              <w:proofErr w:type="gramEnd"/>
-                              <w:r>
-                                <w:t xml:space="preserve"> </w:t>
-                              </w:r>
-                              <w:proofErr w:type="spellStart"/>
-                              <w:r>
-                                <w:t>redis.call</w:t>
-                              </w:r>
-                              <w:proofErr w:type="spellEnd"/>
-                              <w:r>
-                                <w:t>(“del”, KEYS[1])</w:t>
+                                <w:t>return redis.call(“del”, KEYS[1])</w:t>
                               </w:r>
                             </w:p>
                             <w:p>
-                              <w:proofErr w:type="gramStart"/>
                               <w:r>
                                 <w:t>else</w:t>
                               </w:r>
-                              <w:proofErr w:type="gramEnd"/>
                             </w:p>
                             <w:p>
                               <w:r>
                                 <w:tab/>
-                              </w:r>
-                              <w:proofErr w:type="gramStart"/>
-                              <w:r>
-                                <w:t>return</w:t>
-                              </w:r>
-                              <w:proofErr w:type="gramEnd"/>
-                              <w:r>
-                                <w:t xml:space="preserve"> 0</w:t>
+                                <w:t>return 0</w:t>
                               </w:r>
                             </w:p>
                             <w:p>
-                              <w:proofErr w:type="gramStart"/>
                               <w:r>
                                 <w:t>end</w:t>
                               </w:r>
-                              <w:proofErr w:type="gramEnd"/>
                             </w:p>
                           </w:txbxContent>
                         </wps:txbx>
@@ -2089,14 +1811,12 @@
         </w:rPr>
         <w:t>使用</w:t>
       </w:r>
-      <w:proofErr w:type="spellStart"/>
       <w:r>
         <w:rPr>
           <w:rFonts w:hint="eastAsia"/>
         </w:rPr>
         <w:t>lua</w:t>
       </w:r>
-      <w:proofErr w:type="spellEnd"/>
       <w:r>
         <w:rPr>
           <w:rFonts w:hint="eastAsia"/>
@@ -2114,19 +1834,1515 @@
       </w:r>
     </w:p>
     <w:p>
+      <w:r>
+        <w:rPr>
+          <w:rFonts w:hint="eastAsia"/>
+        </w:rPr>
+        <w:t>这个</w:t>
+      </w:r>
+      <w:r>
+        <w:t>很重要，因为这可以避免误删其他客户端得到的锁，举</w:t>
+      </w:r>
+      <w:r>
+        <w:rPr>
+          <w:rFonts w:hint="eastAsia"/>
+        </w:rPr>
+        <w:t>个</w:t>
+      </w:r>
+      <w:r>
+        <w:t>例</w:t>
+      </w:r>
+      <w:r>
+        <w:rPr>
+          <w:rFonts w:hint="eastAsia"/>
+        </w:rPr>
+        <w:t>子</w:t>
+      </w:r>
+      <w:r>
+        <w:t>，一个客户端拿到了锁，被某个操作阻塞了很长时间，过了超时时间后自动释放了这个锁，然后这个客户端之后又尝试删除这个其实已经被其他客户端拿到的锁。所以</w:t>
+      </w:r>
+      <w:r>
+        <w:rPr>
+          <w:rFonts w:hint="eastAsia"/>
+        </w:rPr>
+        <w:t>单纯</w:t>
+      </w:r>
+      <w:r>
+        <w:t>的用</w:t>
+      </w:r>
+      <w:r>
+        <w:rPr>
+          <w:rFonts w:hint="eastAsia"/>
+        </w:rPr>
+        <w:t>DEL</w:t>
+      </w:r>
+      <w:r>
+        <w:rPr>
+          <w:rFonts w:hint="eastAsia"/>
+        </w:rPr>
+        <w:t>指令</w:t>
+      </w:r>
+      <w:r>
+        <w:t>有可能造成一个客户端删除了其它客户端的锁，用上面这个脚本可以保证每个客户端都用一个随机字符串</w:t>
+      </w:r>
+      <w:r>
+        <w:t>“</w:t>
+      </w:r>
+      <w:r>
+        <w:rPr>
+          <w:rFonts w:hint="eastAsia"/>
+        </w:rPr>
+        <w:t>签名</w:t>
+      </w:r>
+      <w:r>
+        <w:t>”</w:t>
+      </w:r>
+      <w:r>
+        <w:rPr>
+          <w:rFonts w:hint="eastAsia"/>
+        </w:rPr>
+        <w:t>了</w:t>
+      </w:r>
+      <w:r>
+        <w:t>，这样每个锁就只能被获得锁的客户端删除了。</w:t>
+      </w:r>
+    </w:p>
+    <w:p>
+      <w:r>
+        <w:rPr>
+          <w:rFonts w:hint="eastAsia"/>
+        </w:rPr>
+        <w:t>这个</w:t>
+      </w:r>
+      <w:r>
+        <w:t>随机字符串应该用什么生成呢？我</w:t>
+      </w:r>
+      <w:r>
+        <w:rPr>
+          <w:rFonts w:hint="eastAsia"/>
+        </w:rPr>
+        <w:t>假设</w:t>
+      </w:r>
+      <w:r>
+        <w:t>这是从</w:t>
+      </w:r>
+      <w:r>
+        <w:rPr>
+          <w:rFonts w:hint="eastAsia"/>
+        </w:rPr>
+        <w:t>/dev/urandom</w:t>
+      </w:r>
+      <w:r>
+        <w:rPr>
+          <w:rFonts w:hint="eastAsia"/>
+        </w:rPr>
+        <w:t>生成</w:t>
+      </w:r>
+      <w:r>
+        <w:t>的</w:t>
+      </w:r>
+      <w:r>
+        <w:rPr>
+          <w:rFonts w:hint="eastAsia"/>
+        </w:rPr>
+        <w:t>20</w:t>
+      </w:r>
+      <w:r>
+        <w:rPr>
+          <w:rFonts w:hint="eastAsia"/>
+        </w:rPr>
+        <w:t>字节</w:t>
+      </w:r>
+      <w:r>
+        <w:t>大小的字符串，但是其实你可以有效率更高的方案来保证这个字符串足够唯一。比如</w:t>
+      </w:r>
+      <w:r>
+        <w:rPr>
+          <w:rFonts w:hint="eastAsia"/>
+        </w:rPr>
+        <w:t>你</w:t>
+      </w:r>
+      <w:r>
+        <w:t>可以用</w:t>
+      </w:r>
+      <w:r>
+        <w:rPr>
+          <w:rFonts w:hint="eastAsia"/>
+        </w:rPr>
+        <w:t>RC4</w:t>
+      </w:r>
+      <w:r>
+        <w:rPr>
+          <w:rFonts w:hint="eastAsia"/>
+        </w:rPr>
+        <w:t>加密</w:t>
+      </w:r>
+      <w:r>
+        <w:t>算法来从</w:t>
+      </w:r>
+      <w:r>
+        <w:rPr>
+          <w:rFonts w:hint="eastAsia"/>
+        </w:rPr>
+        <w:t>/dev/urandom</w:t>
+      </w:r>
+      <w:r>
+        <w:rPr>
+          <w:rFonts w:hint="eastAsia"/>
+        </w:rPr>
+        <w:t>生成</w:t>
+      </w:r>
+      <w:r>
+        <w:t>一个伪随机流。还有更简单的方案，比如用毫秒的</w:t>
+      </w:r>
+      <w:r>
+        <w:rPr>
+          <w:rFonts w:hint="eastAsia"/>
+        </w:rPr>
+        <w:t>unix</w:t>
+      </w:r>
+      <w:r>
+        <w:rPr>
+          <w:rFonts w:hint="eastAsia"/>
+        </w:rPr>
+        <w:t>时间</w:t>
+      </w:r>
+      <w:r>
+        <w:t>戳加上客户端</w:t>
+      </w:r>
+      <w:r>
+        <w:rPr>
+          <w:rFonts w:hint="eastAsia"/>
+        </w:rPr>
+        <w:t xml:space="preserve">id, </w:t>
+      </w:r>
+      <w:r>
+        <w:rPr>
+          <w:rFonts w:hint="eastAsia"/>
+        </w:rPr>
+        <w:t>这个也许</w:t>
+      </w:r>
+      <w:r>
+        <w:t>不够安全，但是也许在大多数环境下已经够用了。</w:t>
+      </w:r>
+    </w:p>
+    <w:p>
+      <w:r>
+        <w:rPr>
+          <w:rFonts w:hint="eastAsia"/>
+        </w:rPr>
+        <w:t>【锁</w:t>
+      </w:r>
+      <w:r>
+        <w:t>持有者在处理完工作以后要主动释放锁；另外锁超时时间</w:t>
+      </w:r>
+      <w:r>
+        <w:rPr>
+          <w:rFonts w:hint="eastAsia"/>
+        </w:rPr>
+        <w:t>保证</w:t>
+      </w:r>
+      <w:r>
+        <w:t>了在锁未</w:t>
+      </w:r>
+      <w:r>
+        <w:rPr>
+          <w:rFonts w:hint="eastAsia"/>
+        </w:rPr>
+        <w:t>被</w:t>
+      </w:r>
+      <w:r>
+        <w:t>正常释放的时候不会产生死锁</w:t>
+      </w:r>
+      <w:r>
+        <w:rPr>
+          <w:rFonts w:hint="eastAsia"/>
+        </w:rPr>
+        <w:t>】</w:t>
+      </w:r>
+    </w:p>
+    <w:p>
+      <w:r>
+        <w:rPr>
+          <w:rFonts w:hint="eastAsia"/>
+        </w:rPr>
+        <w:t>key</w:t>
+      </w:r>
+      <w:r>
+        <w:t>值的超时时间，也叫做</w:t>
+      </w:r>
+      <w:r>
+        <w:t>“</w:t>
+      </w:r>
+      <w:r>
+        <w:rPr>
+          <w:rFonts w:hint="eastAsia"/>
+        </w:rPr>
+        <w:t>锁</w:t>
+      </w:r>
+      <w:r>
+        <w:t>有效时间</w:t>
+      </w:r>
+      <w:r>
+        <w:t>”</w:t>
+      </w:r>
+      <w:r>
+        <w:rPr>
+          <w:rFonts w:hint="eastAsia"/>
+        </w:rPr>
+        <w:t>。</w:t>
+      </w:r>
+      <w:r>
+        <w:t>这个</w:t>
+      </w:r>
+      <w:r>
+        <w:rPr>
+          <w:rFonts w:hint="eastAsia"/>
+        </w:rPr>
+        <w:t>是</w:t>
+      </w:r>
+      <w:r>
+        <w:t>锁的自动释放时间，也是一个客户端在其他客户端能抢占锁之前可以执行任务的时间，这个时间从获取锁的时间点开始计算。所以</w:t>
+      </w:r>
+      <w:r>
+        <w:rPr>
+          <w:rFonts w:hint="eastAsia"/>
+        </w:rPr>
+        <w:t>现在</w:t>
+      </w:r>
+      <w:r>
+        <w:t>我们有很好的获取和释放锁的方式，在一个非分布式的、单点的、保证永不宕机的环境下这个方式没有任何问题，接下来我们看看无法保证这些条件的分布式环境下我们该怎么做。</w:t>
+      </w:r>
+    </w:p>
+    <w:p>
+      <w:r>
+        <w:t>Redlock</w:t>
+      </w:r>
+      <w:r>
+        <w:rPr>
+          <w:rFonts w:hint="eastAsia"/>
+        </w:rPr>
+        <w:t>算法</w:t>
+      </w:r>
+    </w:p>
+    <w:p>
+      <w:r>
+        <w:rPr>
+          <w:rFonts w:hint="eastAsia"/>
+        </w:rPr>
+        <w:t>在</w:t>
+      </w:r>
+      <w:r>
+        <w:t>分布</w:t>
+      </w:r>
+      <w:r>
+        <w:rPr>
+          <w:rFonts w:hint="eastAsia"/>
+        </w:rPr>
+        <w:t>式</w:t>
+      </w:r>
+      <w:r>
+        <w:t>版本的算法里我们假设有</w:t>
+      </w:r>
+      <w:r>
+        <w:rPr>
+          <w:rFonts w:hint="eastAsia"/>
+        </w:rPr>
+        <w:t>N</w:t>
+      </w:r>
+      <w:r>
+        <w:rPr>
+          <w:rFonts w:hint="eastAsia"/>
+        </w:rPr>
+        <w:t>个</w:t>
+      </w:r>
+      <w:r>
+        <w:rPr>
+          <w:rFonts w:hint="eastAsia"/>
+        </w:rPr>
+        <w:t>R</w:t>
+      </w:r>
+      <w:r>
+        <w:t>edis master</w:t>
+      </w:r>
+      <w:r>
+        <w:t>节点，这些节点都是完全独立的，我们</w:t>
+      </w:r>
+      <w:r>
+        <w:rPr>
+          <w:rFonts w:hint="eastAsia"/>
+        </w:rPr>
+        <w:t>不用</w:t>
+      </w:r>
+      <w:r>
+        <w:t>任何复制或者其他隐含的分布式协调算法。我们</w:t>
+      </w:r>
+      <w:r>
+        <w:rPr>
+          <w:rFonts w:hint="eastAsia"/>
+        </w:rPr>
+        <w:t>已经</w:t>
+      </w:r>
+      <w:r>
+        <w:t>描述了如何在单节点环境下安全地获取和释放锁。因此</w:t>
+      </w:r>
+      <w:r>
+        <w:rPr>
+          <w:rFonts w:hint="eastAsia"/>
+        </w:rPr>
+        <w:t>我们</w:t>
+      </w:r>
+      <w:r>
+        <w:t>理所当然地应当用这个方法在每个单节点里来获取和释放锁。在</w:t>
+      </w:r>
+      <w:r>
+        <w:rPr>
+          <w:rFonts w:hint="eastAsia"/>
+        </w:rPr>
+        <w:t>我们</w:t>
+      </w:r>
+      <w:r>
+        <w:t>的例子里面我们把</w:t>
+      </w:r>
+      <w:r>
+        <w:rPr>
+          <w:rFonts w:hint="eastAsia"/>
+        </w:rPr>
+        <w:t>N</w:t>
+      </w:r>
+      <w:r>
+        <w:rPr>
+          <w:rFonts w:hint="eastAsia"/>
+        </w:rPr>
+        <w:t>设成</w:t>
+      </w:r>
+      <w:r>
+        <w:rPr>
+          <w:rFonts w:hint="eastAsia"/>
+        </w:rPr>
+        <w:t>5</w:t>
+      </w:r>
+      <w:r>
+        <w:rPr>
+          <w:rFonts w:hint="eastAsia"/>
+        </w:rPr>
+        <w:t>，</w:t>
+      </w:r>
+      <w:r>
+        <w:t>这个数字是一个相对比较合理的数值，因此我们需要在不同的计算机或者虚拟机上运行</w:t>
+      </w:r>
+      <w:r>
+        <w:rPr>
+          <w:rFonts w:hint="eastAsia"/>
+        </w:rPr>
+        <w:t>5</w:t>
+      </w:r>
+      <w:r>
+        <w:rPr>
+          <w:rFonts w:hint="eastAsia"/>
+        </w:rPr>
+        <w:t>个</w:t>
+      </w:r>
+      <w:r>
+        <w:rPr>
+          <w:rFonts w:hint="eastAsia"/>
+        </w:rPr>
+        <w:t>master</w:t>
+      </w:r>
+      <w:r>
+        <w:rPr>
+          <w:rFonts w:hint="eastAsia"/>
+        </w:rPr>
+        <w:t>节点</w:t>
+      </w:r>
+      <w:r>
+        <w:t>来保证他们大多数情况下都不会同时宕机。一个</w:t>
+      </w:r>
+      <w:r>
+        <w:rPr>
+          <w:rFonts w:hint="eastAsia"/>
+        </w:rPr>
+        <w:t>客户端</w:t>
+      </w:r>
+      <w:r>
+        <w:t>需要做如下操作来获取锁：</w:t>
+      </w:r>
+    </w:p>
+    <w:p>
       <w:pPr>
-        <w:rPr>
-          <w:rFonts w:hint="eastAsia"/>
-        </w:rPr>
+        <w:pStyle w:val="a3"/>
+        <w:numPr>
+          <w:ilvl w:val="0"/>
+          <w:numId w:val="3"/>
+        </w:numPr>
+        <w:ind w:firstLineChars="0"/>
       </w:pPr>
       <w:r>
         <w:rPr>
           <w:rFonts w:hint="eastAsia"/>
         </w:rPr>
+        <w:t>获取</w:t>
+      </w:r>
+      <w:r>
+        <w:t>当前时间（</w:t>
+      </w:r>
+      <w:r>
+        <w:rPr>
+          <w:rFonts w:hint="eastAsia"/>
+        </w:rPr>
+        <w:t>单位</w:t>
+      </w:r>
+      <w:r>
+        <w:t>是毫秒）</w:t>
+      </w:r>
+      <w:r>
+        <w:rPr>
+          <w:rFonts w:hint="eastAsia"/>
+        </w:rPr>
+        <w:t>。</w:t>
+      </w:r>
+    </w:p>
+    <w:p>
+      <w:pPr>
+        <w:pStyle w:val="a3"/>
+        <w:numPr>
+          <w:ilvl w:val="0"/>
+          <w:numId w:val="3"/>
+        </w:numPr>
+        <w:ind w:firstLineChars="0"/>
+      </w:pPr>
+      <w:r>
+        <w:rPr>
+          <w:rFonts w:hint="eastAsia"/>
+        </w:rPr>
+        <w:t>轮流</w:t>
+      </w:r>
+      <w:r>
+        <w:t>用相同的</w:t>
+      </w:r>
+      <w:r>
+        <w:rPr>
+          <w:rFonts w:hint="eastAsia"/>
+        </w:rPr>
+        <w:t>key</w:t>
+      </w:r>
+      <w:r>
+        <w:rPr>
+          <w:rFonts w:hint="eastAsia"/>
+        </w:rPr>
+        <w:t>和</w:t>
+      </w:r>
+      <w:r>
+        <w:t>随机值在</w:t>
+      </w:r>
+      <w:r>
+        <w:rPr>
+          <w:rFonts w:hint="eastAsia"/>
+        </w:rPr>
+        <w:t>N</w:t>
+      </w:r>
+      <w:r>
+        <w:rPr>
+          <w:rFonts w:hint="eastAsia"/>
+        </w:rPr>
+        <w:t>个</w:t>
+      </w:r>
+      <w:r>
+        <w:t>节点上请求锁，在这一步里，客户端在每个</w:t>
+      </w:r>
+      <w:r>
+        <w:rPr>
+          <w:rFonts w:hint="eastAsia"/>
+        </w:rPr>
+        <w:t>master</w:t>
+      </w:r>
+      <w:r>
+        <w:rPr>
+          <w:rFonts w:hint="eastAsia"/>
+        </w:rPr>
+        <w:t>上</w:t>
+      </w:r>
+      <w:r>
+        <w:t>请求锁时，要求</w:t>
+      </w:r>
+      <w:r>
+        <w:rPr>
+          <w:rFonts w:hint="eastAsia"/>
+        </w:rPr>
+        <w:t>redis</w:t>
+      </w:r>
+      <w:r>
+        <w:rPr>
+          <w:rFonts w:hint="eastAsia"/>
+        </w:rPr>
+        <w:t>超时</w:t>
+      </w:r>
+      <w:r>
+        <w:t>时间比锁的释放时间小的多。比如</w:t>
+      </w:r>
+      <w:r>
+        <w:rPr>
+          <w:rFonts w:hint="eastAsia"/>
+        </w:rPr>
+        <w:t>如果</w:t>
+      </w:r>
+      <w:r>
+        <w:t>锁自动释放时间是</w:t>
+      </w:r>
+      <w:r>
+        <w:rPr>
+          <w:rFonts w:hint="eastAsia"/>
+        </w:rPr>
+        <w:t>10</w:t>
+      </w:r>
+      <w:r>
+        <w:rPr>
+          <w:rFonts w:hint="eastAsia"/>
+        </w:rPr>
+        <w:t>秒</w:t>
+      </w:r>
+      <w:r>
+        <w:t>钟，那每个节点锁请求的超时时间可能是</w:t>
+      </w:r>
+      <w:r>
+        <w:rPr>
+          <w:rFonts w:hint="eastAsia"/>
+        </w:rPr>
+        <w:t>5</w:t>
+      </w:r>
+      <w:r>
+        <w:t>-50</w:t>
+      </w:r>
+      <w:r>
+        <w:rPr>
+          <w:rFonts w:hint="eastAsia"/>
+        </w:rPr>
+        <w:t>毫秒</w:t>
+      </w:r>
+      <w:r>
+        <w:t>的范围，这个可以防止一个客户端在某个宕</w:t>
+      </w:r>
+      <w:r>
+        <w:rPr>
+          <w:rFonts w:hint="eastAsia"/>
+        </w:rPr>
+        <w:t>掉</w:t>
+      </w:r>
+      <w:r>
+        <w:t>的</w:t>
+      </w:r>
+      <w:r>
+        <w:rPr>
+          <w:rFonts w:hint="eastAsia"/>
+        </w:rPr>
+        <w:t>master</w:t>
+      </w:r>
+      <w:r>
+        <w:rPr>
+          <w:rFonts w:hint="eastAsia"/>
+        </w:rPr>
+        <w:t>节点</w:t>
+      </w:r>
+      <w:r>
+        <w:t>上阻塞过长时间，如果一个</w:t>
+      </w:r>
+      <w:r>
+        <w:rPr>
+          <w:rFonts w:hint="eastAsia"/>
+        </w:rPr>
+        <w:t>master</w:t>
+      </w:r>
+      <w:r>
+        <w:rPr>
+          <w:rFonts w:hint="eastAsia"/>
+        </w:rPr>
+        <w:t>节点</w:t>
+      </w:r>
+      <w:r>
+        <w:t>不可用了，我们应该尽快尝试下一个</w:t>
+      </w:r>
+      <w:r>
+        <w:rPr>
+          <w:rFonts w:hint="eastAsia"/>
+        </w:rPr>
+        <w:t>master</w:t>
+      </w:r>
+      <w:r>
+        <w:rPr>
+          <w:rFonts w:hint="eastAsia"/>
+        </w:rPr>
+        <w:t>节点</w:t>
+      </w:r>
+      <w:r>
+        <w:t>。</w:t>
+      </w:r>
+    </w:p>
+    <w:p>
+      <w:pPr>
+        <w:pStyle w:val="a3"/>
+        <w:numPr>
+          <w:ilvl w:val="0"/>
+          <w:numId w:val="3"/>
+        </w:numPr>
+        <w:ind w:firstLineChars="0"/>
+      </w:pPr>
+      <w:r>
+        <w:rPr>
+          <w:rFonts w:hint="eastAsia"/>
+        </w:rPr>
+        <w:lastRenderedPageBreak/>
+        <w:t>客户端</w:t>
+      </w:r>
+      <w:r>
+        <w:t>计算第二</w:t>
+      </w:r>
+      <w:r>
+        <w:rPr>
+          <w:rFonts w:hint="eastAsia"/>
+        </w:rPr>
+        <w:t>步</w:t>
+      </w:r>
+      <w:r>
+        <w:t>中获取锁所花的时间，只有当客户端在大多数</w:t>
+      </w:r>
+      <w:r>
+        <w:rPr>
+          <w:rFonts w:hint="eastAsia"/>
+        </w:rPr>
+        <w:t>master</w:t>
+      </w:r>
+      <w:r>
+        <w:rPr>
+          <w:rFonts w:hint="eastAsia"/>
+        </w:rPr>
+        <w:t>节点</w:t>
+      </w:r>
+      <w:r>
+        <w:t>上成功获取了锁（</w:t>
+      </w:r>
+      <w:r>
+        <w:rPr>
+          <w:rFonts w:hint="eastAsia"/>
+        </w:rPr>
+        <w:t>在这里是</w:t>
+      </w:r>
+      <w:r>
+        <w:rPr>
+          <w:rFonts w:hint="eastAsia"/>
+        </w:rPr>
+        <w:t>3</w:t>
+      </w:r>
+      <w:r>
+        <w:rPr>
+          <w:rFonts w:hint="eastAsia"/>
+        </w:rPr>
+        <w:t>个</w:t>
+      </w:r>
+      <w:r>
+        <w:t>）</w:t>
+      </w:r>
+      <w:r>
+        <w:rPr>
+          <w:rFonts w:hint="eastAsia"/>
+        </w:rPr>
+        <w:t>，</w:t>
+      </w:r>
+      <w:r>
+        <w:t>而且总共消耗的时间不超过锁释放时间，这个锁就</w:t>
+      </w:r>
+      <w:r>
+        <w:rPr>
+          <w:rFonts w:hint="eastAsia"/>
+        </w:rPr>
+        <w:t>认为</w:t>
+      </w:r>
+      <w:r>
+        <w:t>是获取成功了。</w:t>
+      </w:r>
+    </w:p>
+    <w:p>
+      <w:pPr>
+        <w:pStyle w:val="a3"/>
+        <w:numPr>
+          <w:ilvl w:val="0"/>
+          <w:numId w:val="3"/>
+        </w:numPr>
+        <w:ind w:firstLineChars="0"/>
+      </w:pPr>
+      <w:r>
+        <w:rPr>
+          <w:rFonts w:hint="eastAsia"/>
+        </w:rPr>
+        <w:t>如果</w:t>
+      </w:r>
+      <w:r>
+        <w:t>锁获取成功了，那现在锁自动释放时间就是最初的锁释放时间减去之前获取锁所消耗的时间。</w:t>
+      </w:r>
+    </w:p>
+    <w:p>
+      <w:pPr>
+        <w:pStyle w:val="a3"/>
+        <w:numPr>
+          <w:ilvl w:val="0"/>
+          <w:numId w:val="3"/>
+        </w:numPr>
+        <w:ind w:firstLineChars="0"/>
+      </w:pPr>
+      <w:r>
+        <w:rPr>
+          <w:rFonts w:hint="eastAsia"/>
+        </w:rPr>
+        <w:t>如果</w:t>
+      </w:r>
+      <w:r>
+        <w:t>锁获取失败了，不管是因为获取成功的锁不超过一半（</w:t>
+      </w:r>
+      <w:r>
+        <w:rPr>
+          <w:rFonts w:hint="eastAsia"/>
+        </w:rPr>
+        <w:t>N/2+1</w:t>
+      </w:r>
+      <w:r>
+        <w:t>）</w:t>
+      </w:r>
+      <w:r>
+        <w:rPr>
+          <w:rFonts w:hint="eastAsia"/>
+        </w:rPr>
+        <w:t>还是</w:t>
+      </w:r>
+      <w:r>
+        <w:t>因为总消耗时间超过了锁释放时间，客户端都会到每个</w:t>
+      </w:r>
+      <w:r>
+        <w:rPr>
+          <w:rFonts w:hint="eastAsia"/>
+        </w:rPr>
+        <w:t>master</w:t>
+      </w:r>
+      <w:r>
+        <w:rPr>
+          <w:rFonts w:hint="eastAsia"/>
+        </w:rPr>
+        <w:t>节点</w:t>
+      </w:r>
+      <w:r>
+        <w:t>上释放锁，即便是那些他认为没有获取成功的锁。</w:t>
+      </w:r>
+    </w:p>
+    <w:p>
+      <w:r>
+        <w:rPr>
+          <w:rFonts w:hint="eastAsia"/>
+        </w:rPr>
         <w:t>这个</w:t>
       </w:r>
       <w:r>
-        <w:t>很重要，因为这可以避免误删其他客户端得到的锁，举</w:t>
+        <w:t>算法是否是异步的？</w:t>
+      </w:r>
+    </w:p>
+    <w:p>
+      <w:r>
+        <w:rPr>
+          <w:rFonts w:hint="eastAsia"/>
+        </w:rPr>
+        <w:t>这个</w:t>
+      </w:r>
+      <w:r>
+        <w:t>算法是基于一个假设：虽然不存在可以跨进程的同步时钟，但是不同进程时间都是以差不多相同的速度前进，这个假设不一定完全准确，但是和自动释放锁的时间长度相比不同进程时间前进速度差异基本是可以忽略不计的。这个</w:t>
+      </w:r>
+      <w:r>
+        <w:rPr>
+          <w:rFonts w:hint="eastAsia"/>
+        </w:rPr>
+        <w:t>假设</w:t>
+      </w:r>
+      <w:r>
+        <w:t>就好比真实世界里的计算机：每个计算机都有本地时钟，但是我们可以说大部分情况下不同计算机之间的时间差是很小的。现在</w:t>
+      </w:r>
+      <w:r>
+        <w:rPr>
+          <w:rFonts w:hint="eastAsia"/>
+        </w:rPr>
+        <w:t>我们</w:t>
+      </w:r>
+      <w:r>
+        <w:t>需要更细化我们的锁互斥规则，只有当客户端能在</w:t>
+      </w:r>
+      <w:r>
+        <w:rPr>
+          <w:rFonts w:hint="eastAsia"/>
+        </w:rPr>
+        <w:t>T</w:t>
+      </w:r>
+      <w:r>
+        <w:rPr>
+          <w:rFonts w:hint="eastAsia"/>
+        </w:rPr>
+        <w:t>时间</w:t>
+      </w:r>
+      <w:r>
+        <w:t>内完成</w:t>
+      </w:r>
+      <w:r>
+        <w:rPr>
+          <w:rFonts w:hint="eastAsia"/>
+        </w:rPr>
+        <w:t>所</w:t>
+      </w:r>
+      <w:r>
+        <w:t>做的工作才能保证锁是有效的（</w:t>
+      </w:r>
+      <w:r>
+        <w:rPr>
+          <w:rFonts w:hint="eastAsia"/>
+        </w:rPr>
+        <w:t>详见</w:t>
+      </w:r>
+      <w:r>
+        <w:t>算法的第</w:t>
+      </w:r>
+      <w:r>
+        <w:rPr>
+          <w:rFonts w:hint="eastAsia"/>
+        </w:rPr>
+        <w:t>3</w:t>
+      </w:r>
+      <w:r>
+        <w:rPr>
+          <w:rFonts w:hint="eastAsia"/>
+        </w:rPr>
+        <w:t>步</w:t>
+      </w:r>
+      <w:r>
+        <w:t>）</w:t>
+      </w:r>
+      <w:r>
+        <w:rPr>
+          <w:rFonts w:hint="eastAsia"/>
+        </w:rPr>
+        <w:t>，</w:t>
+      </w:r>
+      <w:r>
+        <w:rPr>
+          <w:rFonts w:hint="eastAsia"/>
+        </w:rPr>
+        <w:t>T</w:t>
+      </w:r>
+      <w:r>
+        <w:rPr>
+          <w:rFonts w:hint="eastAsia"/>
+        </w:rPr>
+        <w:t>的</w:t>
+      </w:r>
+      <w:r>
+        <w:t>计算规则是锁失效时间</w:t>
+      </w:r>
+      <w:r>
+        <w:rPr>
+          <w:rFonts w:hint="eastAsia"/>
+        </w:rPr>
+        <w:t>T1</w:t>
+      </w:r>
+      <w:r>
+        <w:rPr>
+          <w:rFonts w:hint="eastAsia"/>
+        </w:rPr>
+        <w:t>减去</w:t>
+      </w:r>
+      <w:r>
+        <w:t>一个用来补偿不同进程间时钟差异的</w:t>
+      </w:r>
+      <w:r>
+        <w:rPr>
+          <w:rFonts w:hint="eastAsia"/>
+        </w:rPr>
+        <w:t>delta</w:t>
+      </w:r>
+      <w:r>
+        <w:rPr>
+          <w:rFonts w:hint="eastAsia"/>
+        </w:rPr>
+        <w:t>值</w:t>
+      </w:r>
+      <w:r>
+        <w:t>（</w:t>
+      </w:r>
+      <w:r>
+        <w:rPr>
+          <w:rFonts w:hint="eastAsia"/>
+        </w:rPr>
+        <w:t>一般</w:t>
+      </w:r>
+      <w:r>
+        <w:t>只有几毫秒而已）</w:t>
+      </w:r>
+      <w:r>
+        <w:rPr>
+          <w:rFonts w:hint="eastAsia"/>
+        </w:rPr>
+        <w:t>。</w:t>
+      </w:r>
+    </w:p>
+    <w:p>
+      <w:r>
+        <w:rPr>
+          <w:rFonts w:hint="eastAsia"/>
+        </w:rPr>
+        <w:t>失败</w:t>
+      </w:r>
+      <w:r>
+        <w:t>的重试</w:t>
+      </w:r>
+    </w:p>
+    <w:p>
+      <w:r>
+        <w:rPr>
+          <w:rFonts w:hint="eastAsia"/>
+        </w:rPr>
+        <w:t>当</w:t>
+      </w:r>
+      <w:r>
+        <w:t>一个客户端获取锁失败时，这个客户端应该在一个随机延时后进行重试，之所以采用随机延时是为了避免不同客户端同时重试导致谁都无法拿到锁</w:t>
+      </w:r>
+      <w:r>
+        <w:rPr>
+          <w:rFonts w:hint="eastAsia"/>
+        </w:rPr>
+        <w:t>的</w:t>
+      </w:r>
+      <w:r>
+        <w:t>情况出现。同样</w:t>
+      </w:r>
+      <w:r>
+        <w:rPr>
+          <w:rFonts w:hint="eastAsia"/>
+        </w:rPr>
+        <w:t>的</w:t>
+      </w:r>
+      <w:r>
+        <w:t>道理，客户端越快尝试在大多数</w:t>
+      </w:r>
+      <w:r>
+        <w:rPr>
+          <w:rFonts w:hint="eastAsia"/>
+        </w:rPr>
+        <w:t>R</w:t>
+      </w:r>
+      <w:r>
+        <w:t>edis</w:t>
+      </w:r>
+      <w:r>
+        <w:t>节点获取锁，出现多个客户端同时竞争锁和重试的时间窗口越小，可能性就越低，所以最完美的情况下，客户端应该用多路传输的方式同时向所有</w:t>
+      </w:r>
+      <w:r>
+        <w:rPr>
+          <w:rFonts w:hint="eastAsia"/>
+        </w:rPr>
+        <w:t>R</w:t>
+      </w:r>
+      <w:r>
+        <w:t>edis</w:t>
+      </w:r>
+      <w:r>
+        <w:t>节点发送</w:t>
+      </w:r>
+      <w:r>
+        <w:rPr>
+          <w:rFonts w:hint="eastAsia"/>
+        </w:rPr>
+        <w:t>SET</w:t>
+      </w:r>
+      <w:r>
+        <w:rPr>
+          <w:rFonts w:hint="eastAsia"/>
+        </w:rPr>
+        <w:t>命令</w:t>
+      </w:r>
+      <w:r>
+        <w:t>。这里</w:t>
+      </w:r>
+      <w:r>
+        <w:rPr>
+          <w:rFonts w:hint="eastAsia"/>
+        </w:rPr>
+        <w:t>非常</w:t>
+      </w:r>
+      <w:r>
+        <w:t>有必要强调一下，客户端如果没有在多数节点获取到锁，一定要尽快在获取锁成功的节点上释放锁，这样就</w:t>
+      </w:r>
+      <w:r>
+        <w:rPr>
+          <w:rFonts w:hint="eastAsia"/>
+        </w:rPr>
+        <w:t>没</w:t>
+      </w:r>
+      <w:r>
+        <w:t>必要等到</w:t>
+      </w:r>
+      <w:r>
+        <w:rPr>
+          <w:rFonts w:hint="eastAsia"/>
+        </w:rPr>
+        <w:t>key</w:t>
+      </w:r>
+      <w:r>
+        <w:rPr>
+          <w:rFonts w:hint="eastAsia"/>
+        </w:rPr>
+        <w:t>超时</w:t>
+      </w:r>
+      <w:r>
+        <w:t>后才能重新获取这个锁（</w:t>
+      </w:r>
+      <w:r>
+        <w:rPr>
+          <w:rFonts w:hint="eastAsia"/>
+        </w:rPr>
+        <w:t>但是</w:t>
+      </w:r>
+      <w:r>
+        <w:t>如果网</w:t>
+      </w:r>
+      <w:r>
+        <w:rPr>
+          <w:rFonts w:hint="eastAsia"/>
+        </w:rPr>
+        <w:t>络</w:t>
+      </w:r>
+      <w:r>
+        <w:t>分区</w:t>
+      </w:r>
+      <w:r>
+        <w:rPr>
+          <w:rFonts w:hint="eastAsia"/>
+        </w:rPr>
+        <w:t>的</w:t>
+      </w:r>
+      <w:r>
+        <w:t>情况发生而且客户端无法连接到</w:t>
+      </w:r>
+      <w:r>
+        <w:rPr>
+          <w:rFonts w:hint="eastAsia"/>
+        </w:rPr>
+        <w:t>Redis</w:t>
+      </w:r>
+      <w:r>
+        <w:rPr>
+          <w:rFonts w:hint="eastAsia"/>
+        </w:rPr>
+        <w:t>节点</w:t>
+      </w:r>
+      <w:r>
+        <w:t>时，会损失等待</w:t>
+      </w:r>
+      <w:r>
+        <w:rPr>
+          <w:rFonts w:hint="eastAsia"/>
+        </w:rPr>
+        <w:t>key</w:t>
+      </w:r>
+      <w:r>
+        <w:rPr>
+          <w:rFonts w:hint="eastAsia"/>
+        </w:rPr>
+        <w:t>超时</w:t>
+      </w:r>
+      <w:r>
+        <w:t>这段时间的系统可用性</w:t>
+      </w:r>
+      <w:r>
+        <w:t>）</w:t>
+      </w:r>
+      <w:r>
+        <w:rPr>
+          <w:rFonts w:hint="eastAsia"/>
+        </w:rPr>
+        <w:t>。</w:t>
+      </w:r>
+    </w:p>
+    <w:p>
+      <w:r>
+        <w:rPr>
+          <w:rFonts w:hint="eastAsia"/>
+        </w:rPr>
+        <w:t>释放</w:t>
+      </w:r>
+      <w:r>
+        <w:t>锁</w:t>
+      </w:r>
+    </w:p>
+    <w:p>
+      <w:r>
+        <w:rPr>
+          <w:rFonts w:hint="eastAsia"/>
+        </w:rPr>
+        <w:t>释放</w:t>
+      </w:r>
+      <w:r>
+        <w:t>锁比较简单，因为只需要在所有节点都释放锁就行，不管之前有没有在该节点获取锁成功。</w:t>
+      </w:r>
+    </w:p>
+    <w:p>
+      <w:r>
+        <w:rPr>
+          <w:rFonts w:hint="eastAsia"/>
+        </w:rPr>
+        <w:t>安全性</w:t>
+      </w:r>
+      <w:r>
+        <w:t>的论证</w:t>
+      </w:r>
+    </w:p>
+    <w:p>
+      <w:r>
+        <w:rPr>
+          <w:rFonts w:hint="eastAsia"/>
+        </w:rPr>
+        <w:t>这个</w:t>
+      </w:r>
+      <w:r>
+        <w:t>算法到底是不是安全的呢？我们</w:t>
+      </w:r>
+      <w:r>
+        <w:rPr>
+          <w:rFonts w:hint="eastAsia"/>
+        </w:rPr>
+        <w:t>可以</w:t>
+      </w:r>
+      <w:r>
+        <w:t>观察不同场景下的情况来理解这个算法为什么是安全的。开始</w:t>
+      </w:r>
+      <w:r>
+        <w:rPr>
+          <w:rFonts w:hint="eastAsia"/>
+        </w:rPr>
+        <w:t>之前</w:t>
+      </w:r>
+      <w:r>
+        <w:t>，让我们假设客户端可以在大多数节点都获取到锁，这样所有的节点都会包含一个有相同存活时间的</w:t>
+      </w:r>
+      <w:r>
+        <w:t>key</w:t>
+      </w:r>
+      <w:r>
+        <w:t>。</w:t>
+      </w:r>
+      <w:r>
+        <w:rPr>
+          <w:rFonts w:hint="eastAsia"/>
+        </w:rPr>
+        <w:t>但是</w:t>
+      </w:r>
+      <w:r>
+        <w:t>需要注意的是，这个</w:t>
+      </w:r>
+      <w:r>
+        <w:rPr>
+          <w:rFonts w:hint="eastAsia"/>
+        </w:rPr>
+        <w:t>key</w:t>
+      </w:r>
+      <w:r>
+        <w:rPr>
+          <w:rFonts w:hint="eastAsia"/>
+        </w:rPr>
+        <w:t>是</w:t>
+      </w:r>
+      <w:r>
+        <w:t>在不同时间点设置的，所以这些</w:t>
+      </w:r>
+      <w:r>
+        <w:rPr>
+          <w:rFonts w:hint="eastAsia"/>
+        </w:rPr>
+        <w:t>key</w:t>
+      </w:r>
+      <w:r>
+        <w:rPr>
+          <w:rFonts w:hint="eastAsia"/>
+        </w:rPr>
+        <w:t>也</w:t>
+      </w:r>
+      <w:r>
+        <w:t>会在不同的时间超时，但是我们假设最坏情况下第一个</w:t>
+      </w:r>
+      <w:r>
+        <w:rPr>
+          <w:rFonts w:hint="eastAsia"/>
+        </w:rPr>
+        <w:t>key</w:t>
+      </w:r>
+      <w:r>
+        <w:rPr>
+          <w:rFonts w:hint="eastAsia"/>
+        </w:rPr>
+        <w:t>是</w:t>
+      </w:r>
+      <w:r>
+        <w:t>在</w:t>
+      </w:r>
+      <w:r>
+        <w:rPr>
+          <w:rFonts w:hint="eastAsia"/>
+        </w:rPr>
+        <w:t>T1</w:t>
+      </w:r>
+      <w:r>
+        <w:rPr>
+          <w:rFonts w:hint="eastAsia"/>
+        </w:rPr>
+        <w:t>时间</w:t>
+      </w:r>
+      <w:r>
+        <w:t>设置的（</w:t>
+      </w:r>
+      <w:r>
+        <w:rPr>
+          <w:rFonts w:hint="eastAsia"/>
+        </w:rPr>
+        <w:t>客户端</w:t>
+      </w:r>
+      <w:r>
+        <w:t>连接到第一个服务器时的时间）</w:t>
+      </w:r>
+      <w:r>
+        <w:rPr>
+          <w:rFonts w:hint="eastAsia"/>
+        </w:rPr>
+        <w:t>，</w:t>
+      </w:r>
+      <w:r>
+        <w:t>最后一个</w:t>
+      </w:r>
+      <w:r>
+        <w:t>key</w:t>
+      </w:r>
+      <w:r>
+        <w:t>是在</w:t>
+      </w:r>
+      <w:r>
+        <w:rPr>
+          <w:rFonts w:hint="eastAsia"/>
+        </w:rPr>
+        <w:t>T2</w:t>
+      </w:r>
+      <w:r>
+        <w:rPr>
+          <w:rFonts w:hint="eastAsia"/>
+        </w:rPr>
+        <w:t>时间</w:t>
+      </w:r>
+      <w:r>
+        <w:t>设置的（</w:t>
+      </w:r>
+      <w:r>
+        <w:rPr>
+          <w:rFonts w:hint="eastAsia"/>
+        </w:rPr>
+        <w:t>客户端</w:t>
+      </w:r>
+      <w:r>
+        <w:t>收到最后一个服务器返回结果的时间）</w:t>
+      </w:r>
+      <w:r>
+        <w:rPr>
+          <w:rFonts w:hint="eastAsia"/>
+        </w:rPr>
+        <w:t>，</w:t>
+      </w:r>
+      <w:r>
+        <w:t>从</w:t>
+      </w:r>
+      <w:r>
+        <w:rPr>
+          <w:rFonts w:hint="eastAsia"/>
+        </w:rPr>
+        <w:t>T2</w:t>
+      </w:r>
+      <w:r>
+        <w:rPr>
+          <w:rFonts w:hint="eastAsia"/>
+        </w:rPr>
+        <w:t>时间</w:t>
+      </w:r>
+      <w:r>
+        <w:t>开始，</w:t>
+      </w:r>
+      <w:r>
+        <w:rPr>
+          <w:rFonts w:hint="eastAsia"/>
+        </w:rPr>
+        <w:t>我们</w:t>
+      </w:r>
+      <w:r>
+        <w:t>可以确认最早</w:t>
+      </w:r>
+      <w:r>
+        <w:rPr>
+          <w:rFonts w:hint="eastAsia"/>
+        </w:rPr>
+        <w:t>超时</w:t>
+      </w:r>
+      <w:r>
+        <w:t>的</w:t>
+      </w:r>
+      <w:r>
+        <w:t>key</w:t>
+      </w:r>
+      <w:r>
+        <w:t>至少也会存在的时间为</w:t>
+      </w:r>
+      <w:r>
+        <w:rPr>
+          <w:rFonts w:hint="eastAsia"/>
+        </w:rPr>
+        <w:t>MIN_VALIDITY=TTL-(</w:t>
+      </w:r>
+      <w:r>
+        <w:t>T2-T1</w:t>
+      </w:r>
+      <w:r>
+        <w:rPr>
+          <w:rFonts w:hint="eastAsia"/>
+        </w:rPr>
+        <w:t>)</w:t>
+      </w:r>
+      <w:r>
+        <w:t xml:space="preserve"> – CLOCK_DRIFT, TTL</w:t>
+      </w:r>
+      <w:r>
+        <w:rPr>
+          <w:rFonts w:hint="eastAsia"/>
+        </w:rPr>
+        <w:t>是</w:t>
+      </w:r>
+      <w:r>
+        <w:t>锁超时时间、</w:t>
+      </w:r>
+      <w:r>
+        <w:rPr>
+          <w:rFonts w:hint="eastAsia"/>
+        </w:rPr>
+        <w:t>(</w:t>
+      </w:r>
+      <w:r>
+        <w:t>T2 – T1</w:t>
+      </w:r>
+      <w:r>
+        <w:rPr>
+          <w:rFonts w:hint="eastAsia"/>
+        </w:rPr>
+        <w:t>)</w:t>
+      </w:r>
+      <w:r>
+        <w:rPr>
+          <w:rFonts w:hint="eastAsia"/>
+        </w:rPr>
+        <w:t>是</w:t>
+      </w:r>
+      <w:r>
+        <w:t>最晚获取到的锁的耗时，</w:t>
+      </w:r>
+      <w:r>
+        <w:rPr>
+          <w:rFonts w:hint="eastAsia"/>
+        </w:rPr>
+        <w:t>CLOCK_DRIFT</w:t>
+      </w:r>
+      <w:r>
+        <w:rPr>
+          <w:rFonts w:hint="eastAsia"/>
+        </w:rPr>
+        <w:t>是</w:t>
+      </w:r>
+      <w:r>
+        <w:t>不同进程间时钟差异，这个是用来补偿前面的</w:t>
+      </w:r>
+      <w:r>
+        <w:t>( T2-T1 )</w:t>
+      </w:r>
+      <w:r>
+        <w:rPr>
+          <w:rFonts w:hint="eastAsia"/>
+        </w:rPr>
+        <w:t>。</w:t>
+      </w:r>
+      <w:r>
+        <w:t>其他</w:t>
+      </w:r>
+      <w:r>
+        <w:rPr>
+          <w:rFonts w:hint="eastAsia"/>
+        </w:rPr>
+        <w:t>的</w:t>
+      </w:r>
+      <w:r>
+        <w:t>key</w:t>
+      </w:r>
+      <w:r>
+        <w:t>都会在这个时间点之后才会超时，所以我们可以确定这些</w:t>
+      </w:r>
+      <w:r>
+        <w:t>key</w:t>
+      </w:r>
+      <w:r>
+        <w:t>在这个时间点之前至少都是同</w:t>
+      </w:r>
+      <w:r>
+        <w:rPr>
+          <w:rFonts w:hint="eastAsia"/>
+        </w:rPr>
+        <w:t>时</w:t>
+      </w:r>
+      <w:r>
+        <w:t>存在的。</w:t>
+      </w:r>
+    </w:p>
+    <w:p>
+      <w:r>
+        <w:rPr>
+          <w:rFonts w:hint="eastAsia"/>
+        </w:rPr>
+        <w:t>在</w:t>
+      </w:r>
+      <w:r>
+        <w:t>大多数节点的</w:t>
+      </w:r>
+      <w:r>
+        <w:rPr>
+          <w:rFonts w:hint="eastAsia"/>
+        </w:rPr>
+        <w:t>key</w:t>
+      </w:r>
+      <w:r>
+        <w:rPr>
+          <w:rFonts w:hint="eastAsia"/>
+        </w:rPr>
+        <w:t>都</w:t>
+      </w:r>
+      <w:r>
+        <w:rPr>
+          <w:rFonts w:hint="eastAsia"/>
+        </w:rPr>
+        <w:t>set</w:t>
+      </w:r>
+      <w:r>
+        <w:rPr>
+          <w:rFonts w:hint="eastAsia"/>
+        </w:rPr>
+        <w:t>了</w:t>
+      </w:r>
+      <w:r>
+        <w:t>的时间段内，其他客户端无法抢占这个锁，因为在</w:t>
+      </w:r>
+      <w:r>
+        <w:rPr>
+          <w:rFonts w:hint="eastAsia"/>
+        </w:rPr>
+        <w:t>N/2+1</w:t>
       </w:r>
       <w:r>
         <w:rPr>
@@ -2135,6 +3351,888 @@
         <w:t>个</w:t>
       </w:r>
       <w:r>
+        <w:t>客户端的</w:t>
+      </w:r>
+      <w:r>
+        <w:rPr>
+          <w:rFonts w:hint="eastAsia"/>
+        </w:rPr>
+        <w:t>key</w:t>
+      </w:r>
+      <w:r>
+        <w:rPr>
+          <w:rFonts w:hint="eastAsia"/>
+        </w:rPr>
+        <w:t>已经</w:t>
+      </w:r>
+      <w:r>
+        <w:t>存在的情况下不可能再在</w:t>
+      </w:r>
+      <w:r>
+        <w:rPr>
+          <w:rFonts w:hint="eastAsia"/>
+        </w:rPr>
+        <w:t>N/2+1</w:t>
+      </w:r>
+      <w:r>
+        <w:rPr>
+          <w:rFonts w:hint="eastAsia"/>
+        </w:rPr>
+        <w:t>个</w:t>
+      </w:r>
+      <w:r>
+        <w:t>客户端上获取锁成功，所以如果一个锁获取成功了，就不可能同时重新获取这个锁成功（</w:t>
+      </w:r>
+      <w:r>
+        <w:rPr>
+          <w:rFonts w:hint="eastAsia"/>
+        </w:rPr>
+        <w:t>不然</w:t>
+      </w:r>
+      <w:r>
+        <w:t>就违反了分布式锁互斥原则）</w:t>
+      </w:r>
+      <w:r>
+        <w:rPr>
+          <w:rFonts w:hint="eastAsia"/>
+        </w:rPr>
+        <w:t>，</w:t>
+      </w:r>
+      <w:r>
+        <w:rPr>
+          <w:rFonts w:hint="eastAsia"/>
+        </w:rPr>
+        <w:t>然后</w:t>
+      </w:r>
+      <w:r>
+        <w:t>我们也要确保多个客户端同时尝试获取锁时不会都同时成功。如果</w:t>
+      </w:r>
+      <w:r>
+        <w:rPr>
+          <w:rFonts w:hint="eastAsia"/>
+        </w:rPr>
+        <w:t>一个</w:t>
+      </w:r>
+      <w:r>
+        <w:t>客户端获取大多数节点锁的耗时接近甚至超过锁的最大有效时间</w:t>
+      </w:r>
+      <w:r>
+        <w:rPr>
+          <w:rFonts w:hint="eastAsia"/>
+        </w:rPr>
+        <w:t>时</w:t>
+      </w:r>
+      <w:r>
+        <w:t>（</w:t>
+      </w:r>
+      <w:r>
+        <w:rPr>
+          <w:rFonts w:hint="eastAsia"/>
+        </w:rPr>
+        <w:t>就是</w:t>
+      </w:r>
+      <w:r>
+        <w:t>我们为</w:t>
+      </w:r>
+      <w:r>
+        <w:rPr>
+          <w:rFonts w:hint="eastAsia"/>
+        </w:rPr>
+        <w:t>SET</w:t>
+      </w:r>
+      <w:r>
+        <w:rPr>
+          <w:rFonts w:hint="eastAsia"/>
+        </w:rPr>
+        <w:t>操作</w:t>
+      </w:r>
+      <w:r>
+        <w:t>设置的</w:t>
+      </w:r>
+      <w:r>
+        <w:rPr>
+          <w:rFonts w:hint="eastAsia"/>
+        </w:rPr>
+        <w:t>TTL</w:t>
+      </w:r>
+      <w:r>
+        <w:rPr>
+          <w:rFonts w:hint="eastAsia"/>
+        </w:rPr>
+        <w:t>值</w:t>
+      </w:r>
+      <w:r>
+        <w:t>）</w:t>
+      </w:r>
+      <w:r>
+        <w:rPr>
+          <w:rFonts w:hint="eastAsia"/>
+        </w:rPr>
+        <w:t>，</w:t>
+      </w:r>
+      <w:r>
+        <w:t>那么系</w:t>
+      </w:r>
+      <w:r>
+        <w:lastRenderedPageBreak/>
+        <w:t>统会认为这个锁是无效的，同时会释放这些节点上的锁，所以我们仅仅需要考虑获取大多数节点锁的耗时小于有效时间的情况。</w:t>
+      </w:r>
+      <w:r>
+        <w:rPr>
+          <w:rFonts w:hint="eastAsia"/>
+        </w:rPr>
+        <w:t>在</w:t>
+      </w:r>
+      <w:r>
+        <w:t>这种情况下，根据我们前面的证明，在</w:t>
+      </w:r>
+      <w:r>
+        <w:rPr>
+          <w:rFonts w:hint="eastAsia"/>
+        </w:rPr>
+        <w:t>MIN_VALIDITY</w:t>
+      </w:r>
+      <w:r>
+        <w:rPr>
+          <w:rFonts w:hint="eastAsia"/>
+        </w:rPr>
+        <w:t>时间</w:t>
+      </w:r>
+      <w:r>
+        <w:t>内，没有客户端能重新获取锁成功，所以</w:t>
+      </w:r>
+      <w:r>
+        <w:rPr>
+          <w:rFonts w:hint="eastAsia"/>
+        </w:rPr>
+        <w:t>，</w:t>
+      </w:r>
+      <w:r>
+        <w:t>多个客户端都能同时成功获取锁的结果</w:t>
+      </w:r>
+      <w:r>
+        <w:rPr>
+          <w:rFonts w:hint="eastAsia"/>
+        </w:rPr>
+        <w:t>，</w:t>
+      </w:r>
+      <w:r>
+        <w:t>只会发生在多数节点获取锁的时间都大大超过</w:t>
+      </w:r>
+      <w:r>
+        <w:rPr>
+          <w:rFonts w:hint="eastAsia"/>
+        </w:rPr>
+        <w:t>TTL</w:t>
+      </w:r>
+      <w:r>
+        <w:rPr>
+          <w:rFonts w:hint="eastAsia"/>
+        </w:rPr>
+        <w:t>时间</w:t>
+      </w:r>
+      <w:r>
+        <w:t>的情况下，实际上这种情况下这些锁都会失效。我们</w:t>
+      </w:r>
+      <w:r>
+        <w:rPr>
+          <w:rFonts w:hint="eastAsia"/>
+        </w:rPr>
+        <w:t>非常</w:t>
+      </w:r>
+      <w:r>
+        <w:t>期待和欢迎有人能提供这个算法安全性的公式化证明，或者发现任何</w:t>
+      </w:r>
+      <w:r>
+        <w:rPr>
+          <w:rFonts w:hint="eastAsia"/>
+        </w:rPr>
+        <w:t>bug</w:t>
+      </w:r>
+      <w:r>
+        <w:rPr>
+          <w:rFonts w:hint="eastAsia"/>
+        </w:rPr>
+        <w:t>。</w:t>
+      </w:r>
+    </w:p>
+    <w:p>
+      <w:r>
+        <w:rPr>
+          <w:rFonts w:hint="eastAsia"/>
+        </w:rPr>
+        <w:t>性能</w:t>
+      </w:r>
+      <w:r>
+        <w:t>论证</w:t>
+      </w:r>
+    </w:p>
+    <w:p>
+      <w:r>
+        <w:rPr>
+          <w:rFonts w:hint="eastAsia"/>
+        </w:rPr>
+        <w:t>这个</w:t>
+      </w:r>
+      <w:r>
+        <w:t>系统的性能主要基于以下三个主要特征：</w:t>
+      </w:r>
+    </w:p>
+    <w:p>
+      <w:pPr>
+        <w:pStyle w:val="a3"/>
+        <w:numPr>
+          <w:ilvl w:val="0"/>
+          <w:numId w:val="4"/>
+        </w:numPr>
+        <w:ind w:firstLineChars="0"/>
+      </w:pPr>
+      <w:r>
+        <w:rPr>
+          <w:rFonts w:hint="eastAsia"/>
+        </w:rPr>
+        <w:t>锁</w:t>
+      </w:r>
+      <w:r>
+        <w:t>自动释放的特征，一定时间后某个锁都能被</w:t>
+      </w:r>
+      <w:r>
+        <w:rPr>
+          <w:rFonts w:hint="eastAsia"/>
+        </w:rPr>
+        <w:t>再次</w:t>
+      </w:r>
+      <w:r>
+        <w:t>获取。</w:t>
+      </w:r>
+    </w:p>
+    <w:p>
+      <w:pPr>
+        <w:pStyle w:val="a3"/>
+        <w:numPr>
+          <w:ilvl w:val="0"/>
+          <w:numId w:val="4"/>
+        </w:numPr>
+        <w:ind w:firstLineChars="0"/>
+      </w:pPr>
+      <w:r>
+        <w:rPr>
+          <w:rFonts w:hint="eastAsia"/>
+        </w:rPr>
+        <w:t>客户端</w:t>
+      </w:r>
+      <w:r>
+        <w:t>通常会在不再需要锁或者任务执行完成之后主动释放锁，这样我们就不用等到超时时间</w:t>
+      </w:r>
+      <w:r>
+        <w:rPr>
+          <w:rFonts w:hint="eastAsia"/>
+        </w:rPr>
+        <w:t>后</w:t>
+      </w:r>
+      <w:r>
+        <w:t>再去获取这个锁。</w:t>
+      </w:r>
+    </w:p>
+    <w:p>
+      <w:pPr>
+        <w:pStyle w:val="a3"/>
+        <w:numPr>
+          <w:ilvl w:val="0"/>
+          <w:numId w:val="4"/>
+        </w:numPr>
+        <w:ind w:firstLineChars="0"/>
+      </w:pPr>
+      <w:r>
+        <w:rPr>
+          <w:rFonts w:hint="eastAsia"/>
+        </w:rPr>
+        <w:t>当</w:t>
+      </w:r>
+      <w:r>
+        <w:t>一个客户端需要重试获取锁时，这个客户端会等待一段时间，等待的时间相对来说会比我们重新获取大多数锁的时间要长一些，这样可以降低不同客户端竞争锁资源时发生死锁的概率。</w:t>
+      </w:r>
+    </w:p>
+    <w:p>
+      <w:r>
+        <w:rPr>
+          <w:rFonts w:hint="eastAsia"/>
+        </w:rPr>
+        <w:t>然而</w:t>
+      </w:r>
+      <w:r>
+        <w:t>，</w:t>
+      </w:r>
+      <w:r>
+        <w:rPr>
+          <w:rFonts w:hint="eastAsia"/>
+        </w:rPr>
+        <w:t>我们</w:t>
+      </w:r>
+      <w:r>
+        <w:t>在网络分区时要损失</w:t>
+      </w:r>
+      <w:r>
+        <w:rPr>
+          <w:rFonts w:hint="eastAsia"/>
+        </w:rPr>
+        <w:t>TTL</w:t>
+      </w:r>
+      <w:r>
+        <w:rPr>
+          <w:rFonts w:hint="eastAsia"/>
+        </w:rPr>
+        <w:t>的</w:t>
+      </w:r>
+      <w:r>
+        <w:t>可用性时间，所以</w:t>
+      </w:r>
+      <w:r>
+        <w:rPr>
+          <w:rFonts w:hint="eastAsia"/>
+        </w:rPr>
+        <w:t>如果</w:t>
+      </w:r>
+      <w:r>
+        <w:t>网络分区持续发生，这个不可用会一直持续。这种</w:t>
+      </w:r>
+      <w:r>
+        <w:rPr>
+          <w:rFonts w:hint="eastAsia"/>
+        </w:rPr>
+        <w:t>情况</w:t>
+      </w:r>
+      <w:r>
+        <w:t>在每次一个客户端获取到了锁并在释放锁之前被网络分区了时都会出现。</w:t>
+      </w:r>
+    </w:p>
+    <w:p>
+      <w:r>
+        <w:rPr>
+          <w:rFonts w:hint="eastAsia"/>
+        </w:rPr>
+        <w:t>基本</w:t>
+      </w:r>
+      <w:r>
+        <w:t>来说，如果持续的网络分区发生的话，系统也会在持续不可用。</w:t>
+      </w:r>
+    </w:p>
+    <w:p>
+      <w:pPr>
+        <w:rPr>
+          <w:rFonts w:hint="eastAsia"/>
+        </w:rPr>
+      </w:pPr>
+      <w:r>
+        <w:rPr>
+          <w:rFonts w:hint="eastAsia"/>
+        </w:rPr>
+        <w:t>性能</w:t>
+      </w:r>
+      <w:r>
+        <w:t>、故障恢复和</w:t>
+      </w:r>
+      <w:r>
+        <w:rPr>
+          <w:rFonts w:hint="eastAsia"/>
+        </w:rPr>
+        <w:t>fsync</w:t>
+      </w:r>
+    </w:p>
+    <w:p>
+      <w:r>
+        <w:rPr>
+          <w:rFonts w:hint="eastAsia"/>
+        </w:rPr>
+        <w:t>很多使用</w:t>
+      </w:r>
+      <w:r>
+        <w:rPr>
+          <w:rFonts w:hint="eastAsia"/>
+        </w:rPr>
+        <w:t>Redis</w:t>
+      </w:r>
+      <w:r>
+        <w:rPr>
+          <w:rFonts w:hint="eastAsia"/>
+        </w:rPr>
+        <w:t>做</w:t>
+      </w:r>
+      <w:r>
+        <w:t>锁服务器的用户在获取锁和释放锁时不止要求低延时，同时要求高吞吐量，也即单位时间内可以获取和释放的锁数量。为</w:t>
+      </w:r>
+      <w:r>
+        <w:rPr>
+          <w:rFonts w:hint="eastAsia"/>
+        </w:rPr>
+        <w:t>了</w:t>
+      </w:r>
+      <w:r>
+        <w:t>达到这个要求，一定会使用多路传输</w:t>
+      </w:r>
+      <w:r>
+        <w:rPr>
+          <w:rFonts w:hint="eastAsia"/>
+        </w:rPr>
+        <w:t>来</w:t>
+      </w:r>
+      <w:r>
+        <w:t>和</w:t>
+      </w:r>
+      <w:r>
+        <w:rPr>
+          <w:rFonts w:hint="eastAsia"/>
+        </w:rPr>
+        <w:t>N</w:t>
+      </w:r>
+      <w:r>
+        <w:rPr>
+          <w:rFonts w:hint="eastAsia"/>
+        </w:rPr>
+        <w:t>个</w:t>
+      </w:r>
+      <w:r>
+        <w:t>服务器进行通信以</w:t>
+      </w:r>
+      <w:r>
+        <w:rPr>
+          <w:rFonts w:hint="eastAsia"/>
+        </w:rPr>
+        <w:t>降低</w:t>
+      </w:r>
+      <w:r>
+        <w:t>延时（</w:t>
+      </w:r>
+      <w:r>
+        <w:rPr>
+          <w:rFonts w:hint="eastAsia"/>
+        </w:rPr>
+        <w:t>或者</w:t>
+      </w:r>
+      <w:r>
+        <w:t>也可以用假多路传输，也就是把</w:t>
+      </w:r>
+      <w:r>
+        <w:rPr>
+          <w:rFonts w:hint="eastAsia"/>
+        </w:rPr>
+        <w:t>socket</w:t>
+      </w:r>
+      <w:r>
+        <w:rPr>
+          <w:rFonts w:hint="eastAsia"/>
+        </w:rPr>
+        <w:t>设置</w:t>
+      </w:r>
+      <w:r>
+        <w:t>成非阻塞模式，发送所有命令，然后再去读取返回的命令，假设说客户端和不同</w:t>
+      </w:r>
+      <w:r>
+        <w:rPr>
+          <w:rFonts w:hint="eastAsia"/>
+        </w:rPr>
+        <w:t>Redis</w:t>
+      </w:r>
+      <w:r>
+        <w:rPr>
+          <w:rFonts w:hint="eastAsia"/>
+        </w:rPr>
+        <w:t>服务</w:t>
+      </w:r>
+      <w:r>
+        <w:t>节点的网络往返延时相差不大的话）</w:t>
+      </w:r>
+      <w:r>
+        <w:rPr>
+          <w:rFonts w:hint="eastAsia"/>
+        </w:rPr>
+        <w:t>。</w:t>
+      </w:r>
+    </w:p>
+    <w:p>
+      <w:r>
+        <w:rPr>
+          <w:rFonts w:hint="eastAsia"/>
+        </w:rPr>
+        <w:t>然后</w:t>
+      </w:r>
+      <w:r>
+        <w:t>如果我们想让系统可以自动故障恢复的话，</w:t>
+      </w:r>
+      <w:r>
+        <w:rPr>
+          <w:rFonts w:hint="eastAsia"/>
+        </w:rPr>
+        <w:t>我们</w:t>
+      </w:r>
+      <w:r>
+        <w:t>还需要考虑一下信息持久化的问题。</w:t>
+      </w:r>
+    </w:p>
+    <w:p>
+      <w:r>
+        <w:rPr>
+          <w:rFonts w:hint="eastAsia"/>
+        </w:rPr>
+        <w:t>为</w:t>
+      </w:r>
+      <w:r>
+        <w:t>了更好地描述问题，我们先假设我们</w:t>
+      </w:r>
+      <w:r>
+        <w:rPr>
+          <w:rFonts w:hint="eastAsia"/>
+        </w:rPr>
+        <w:t>R</w:t>
+      </w:r>
+      <w:r>
+        <w:t>edis</w:t>
+      </w:r>
+      <w:r>
+        <w:t>都是配置成非持久化的，某个客户端拿到了总共</w:t>
+      </w:r>
+      <w:r>
+        <w:rPr>
+          <w:rFonts w:hint="eastAsia"/>
+        </w:rPr>
+        <w:t>5</w:t>
+      </w:r>
+      <w:r>
+        <w:rPr>
+          <w:rFonts w:hint="eastAsia"/>
+        </w:rPr>
+        <w:t>个</w:t>
+      </w:r>
+      <w:r>
+        <w:t>节点中的</w:t>
+      </w:r>
+      <w:r>
+        <w:rPr>
+          <w:rFonts w:hint="eastAsia"/>
+        </w:rPr>
+        <w:t>3</w:t>
+      </w:r>
+      <w:r>
+        <w:rPr>
+          <w:rFonts w:hint="eastAsia"/>
+        </w:rPr>
+        <w:t>个</w:t>
+      </w:r>
+      <w:r>
+        <w:t>锁，这三个已经获取到锁的节点总随后重启了，这样一来我们又有</w:t>
+      </w:r>
+      <w:r>
+        <w:rPr>
+          <w:rFonts w:hint="eastAsia"/>
+        </w:rPr>
+        <w:t>3</w:t>
+      </w:r>
+      <w:r>
+        <w:rPr>
+          <w:rFonts w:hint="eastAsia"/>
+        </w:rPr>
+        <w:t>个</w:t>
+      </w:r>
+      <w:r>
+        <w:t>节点可以获取锁了（</w:t>
+      </w:r>
+      <w:r>
+        <w:rPr>
+          <w:rFonts w:hint="eastAsia"/>
+        </w:rPr>
+        <w:t>重启的</w:t>
+      </w:r>
+      <w:r>
+        <w:t>那个加上另外两个）</w:t>
+      </w:r>
+      <w:r>
+        <w:rPr>
+          <w:rFonts w:hint="eastAsia"/>
+        </w:rPr>
+        <w:t>，</w:t>
+      </w:r>
+      <w:r>
+        <w:t>这样一来其他客户端又可以获得这个锁了，这样就违反了我们之前说的锁互斥原则了。</w:t>
+      </w:r>
+    </w:p>
+    <w:p>
+      <w:r>
+        <w:rPr>
+          <w:rFonts w:hint="eastAsia"/>
+        </w:rPr>
+        <w:t>如果</w:t>
+      </w:r>
+      <w:r>
+        <w:t>我们启用</w:t>
+      </w:r>
+      <w:r>
+        <w:rPr>
+          <w:rFonts w:hint="eastAsia"/>
+        </w:rPr>
+        <w:t>AOF</w:t>
+      </w:r>
+      <w:r>
+        <w:rPr>
+          <w:rFonts w:hint="eastAsia"/>
+        </w:rPr>
+        <w:t>持久化</w:t>
+      </w:r>
+      <w:r>
+        <w:t>功能，情况会好很多。举例</w:t>
+      </w:r>
+      <w:r>
+        <w:rPr>
+          <w:rFonts w:hint="eastAsia"/>
+        </w:rPr>
+        <w:t>来</w:t>
+      </w:r>
+      <w:r>
+        <w:t>说，我们可以发送</w:t>
+      </w:r>
+      <w:r>
+        <w:rPr>
+          <w:rFonts w:hint="eastAsia"/>
+        </w:rPr>
+        <w:t>SHUTDOWN</w:t>
+      </w:r>
+      <w:r>
+        <w:rPr>
+          <w:rFonts w:hint="eastAsia"/>
+        </w:rPr>
+        <w:t>命令</w:t>
+      </w:r>
+      <w:r>
+        <w:t>来升级一个</w:t>
+      </w:r>
+      <w:r>
+        <w:rPr>
+          <w:rFonts w:hint="eastAsia"/>
+        </w:rPr>
+        <w:t>R</w:t>
+      </w:r>
+      <w:r>
+        <w:t>edis</w:t>
+      </w:r>
+      <w:r>
+        <w:t>服务器然后重启之，因为</w:t>
+      </w:r>
+      <w:r>
+        <w:rPr>
+          <w:rFonts w:hint="eastAsia"/>
+        </w:rPr>
+        <w:t>R</w:t>
+      </w:r>
+      <w:r>
+        <w:t>edis</w:t>
+      </w:r>
+      <w:r>
+        <w:t>超时</w:t>
+      </w:r>
+      <w:r>
+        <w:rPr>
+          <w:rFonts w:hint="eastAsia"/>
+        </w:rPr>
+        <w:t>时效</w:t>
+      </w:r>
+      <w:r>
+        <w:t>是语义层面实现的，所以在服务器关掉期间时超时时间还是算在内的，我们所有要求还是满足了的。然后</w:t>
+      </w:r>
+      <w:r>
+        <w:rPr>
+          <w:rFonts w:hint="eastAsia"/>
+        </w:rPr>
+        <w:t>这个</w:t>
+      </w:r>
+      <w:r>
+        <w:t>是基于我们做的是一次正常的</w:t>
+      </w:r>
+      <w:r>
+        <w:rPr>
+          <w:rFonts w:hint="eastAsia"/>
+        </w:rPr>
+        <w:t>shutdown</w:t>
+      </w:r>
+      <w:r>
+        <w:rPr>
+          <w:rFonts w:hint="eastAsia"/>
+        </w:rPr>
+        <w:t>，</w:t>
+      </w:r>
+      <w:r>
+        <w:t>但是如果是断</w:t>
+      </w:r>
+      <w:r>
+        <w:rPr>
+          <w:rFonts w:hint="eastAsia"/>
+        </w:rPr>
+        <w:t>电</w:t>
+      </w:r>
+      <w:r>
+        <w:t>这种</w:t>
+      </w:r>
+      <w:r>
+        <w:rPr>
+          <w:rFonts w:hint="eastAsia"/>
+        </w:rPr>
+        <w:t>意外</w:t>
+      </w:r>
+      <w:r>
+        <w:t>停机呢？如果</w:t>
+      </w:r>
+      <w:r>
+        <w:rPr>
+          <w:rFonts w:hint="eastAsia"/>
+        </w:rPr>
+        <w:t>R</w:t>
+      </w:r>
+      <w:r>
+        <w:t>edis</w:t>
+      </w:r>
+      <w:r>
+        <w:t>是默认地配置成每秒在磁盘上执行一次</w:t>
+      </w:r>
+      <w:r>
+        <w:rPr>
+          <w:rFonts w:hint="eastAsia"/>
+        </w:rPr>
+        <w:t>fsync</w:t>
+      </w:r>
+      <w:r>
+        <w:rPr>
+          <w:rFonts w:hint="eastAsia"/>
+        </w:rPr>
+        <w:t>同步</w:t>
+      </w:r>
+      <w:r>
+        <w:t>文件到磁盘操作，那就可能在一次重启后我们锁的</w:t>
+      </w:r>
+      <w:r>
+        <w:t>key</w:t>
+      </w:r>
+      <w:r>
+        <w:t>就丢失了。理论</w:t>
+      </w:r>
+      <w:r>
+        <w:rPr>
+          <w:rFonts w:hint="eastAsia"/>
+        </w:rPr>
+        <w:t>上</w:t>
+      </w:r>
+      <w:r>
+        <w:t>如果我们想要在所有服务重启的情况下</w:t>
+      </w:r>
+      <w:r>
+        <w:rPr>
+          <w:rFonts w:hint="eastAsia"/>
+        </w:rPr>
+        <w:t>都</w:t>
+      </w:r>
+      <w:r>
+        <w:t>确保锁的安全性，我们需要在持久化设置里设置成永远执行</w:t>
+      </w:r>
+      <w:r>
+        <w:rPr>
+          <w:rFonts w:hint="eastAsia"/>
+        </w:rPr>
+        <w:t>fsync</w:t>
+      </w:r>
+      <w:r>
+        <w:rPr>
+          <w:rFonts w:hint="eastAsia"/>
+        </w:rPr>
+        <w:t>操作</w:t>
+      </w:r>
+      <w:r>
+        <w:t>，但是这个反过来又会造成性能远不如其他同级别的传统用来实现分布式锁的系统。然后</w:t>
+      </w:r>
+      <w:r>
+        <w:rPr>
+          <w:rFonts w:hint="eastAsia"/>
+        </w:rPr>
+        <w:t>问题</w:t>
+      </w:r>
+      <w:r>
+        <w:t>其实并不像我们第一眼看起来那么糟糕，基本上只要一个服务节点在宕机重启后不去参与现在所有仍在使用的锁，这样正在使用</w:t>
+      </w:r>
+      <w:r>
+        <w:rPr>
+          <w:rFonts w:hint="eastAsia"/>
+        </w:rPr>
+        <w:t>的</w:t>
+      </w:r>
+      <w:r>
+        <w:t>锁集合在这个服务节点重启时，算法的安全性就可以维持，因为这样就可以保证正在使用的锁都被所有没重启的节点持有。为</w:t>
+      </w:r>
+      <w:r>
+        <w:rPr>
+          <w:rFonts w:hint="eastAsia"/>
+        </w:rPr>
+        <w:t>了</w:t>
+      </w:r>
+      <w:r>
+        <w:t>满足这个条件，我们只要让一个宕机重启后的实例，至少在我们使用的最大</w:t>
+      </w:r>
+      <w:r>
+        <w:rPr>
+          <w:rFonts w:hint="eastAsia"/>
+        </w:rPr>
+        <w:t>TTL</w:t>
+      </w:r>
+      <w:r>
+        <w:rPr>
+          <w:rFonts w:hint="eastAsia"/>
+        </w:rPr>
+        <w:t>时间</w:t>
+      </w:r>
+      <w:r>
+        <w:t>内处于不可用状态，超过这个时间之后，所有在这期间活跃的锁都会自动释放掉。使用</w:t>
+      </w:r>
+      <w:r>
+        <w:rPr>
+          <w:rFonts w:hint="eastAsia"/>
+        </w:rPr>
+        <w:t>延时</w:t>
+      </w:r>
+      <w:r>
+        <w:t>重启的策略基本上可以在不适用任何</w:t>
+      </w:r>
+      <w:r>
+        <w:rPr>
+          <w:rFonts w:hint="eastAsia"/>
+        </w:rPr>
+        <w:t>R</w:t>
+      </w:r>
+      <w:r>
+        <w:t>edis</w:t>
+      </w:r>
+      <w:r>
+        <w:t>持久化特性情况下保证安全性，然后要注意这个也</w:t>
+      </w:r>
+      <w:r>
+        <w:rPr>
+          <w:rFonts w:hint="eastAsia"/>
+        </w:rPr>
+        <w:t>必然</w:t>
+      </w:r>
+      <w:r>
+        <w:t>会</w:t>
+      </w:r>
+      <w:r>
+        <w:rPr>
+          <w:rFonts w:hint="eastAsia"/>
+        </w:rPr>
+        <w:t>影响</w:t>
+      </w:r>
+      <w:r>
+        <w:t>到系统的可用性。举</w:t>
+      </w:r>
+      <w:r>
+        <w:rPr>
+          <w:rFonts w:hint="eastAsia"/>
+        </w:rPr>
+        <w:t>个</w:t>
+      </w:r>
+      <w:r>
         <w:t>例</w:t>
       </w:r>
       <w:r>
@@ -2144,52 +4242,206 @@
         <w:t>子</w:t>
       </w:r>
       <w:r>
-        <w:t>，一个客户端拿到了锁，被某个操作阻塞了很长时间，过了超时时间后自动释放了这个锁，然后这个客户端之后又尝试删除这个其实已经被其他客户端拿到的锁。所以</w:t>
-      </w:r>
-      <w:r>
-        <w:rPr>
-          <w:rFonts w:hint="eastAsia"/>
-        </w:rPr>
-        <w:t>单纯</w:t>
-      </w:r>
-      <w:r>
-        <w:t>的用</w:t>
-      </w:r>
-      <w:r>
-        <w:rPr>
-          <w:rFonts w:hint="eastAsia"/>
-        </w:rPr>
-        <w:t>DEL</w:t>
-      </w:r>
-      <w:r>
-        <w:rPr>
-          <w:rFonts w:hint="eastAsia"/>
-        </w:rPr>
-        <w:t>指令</w:t>
-      </w:r>
-      <w:r>
-        <w:t>有可能造成一个客户端删除了其它客户端的锁，用上面这个脚本可以保证每个客户端都用一个随机字符串</w:t>
-      </w:r>
-      <w:r>
-        <w:t>“</w:t>
-      </w:r>
-      <w:r>
-        <w:rPr>
-          <w:rFonts w:hint="eastAsia"/>
-        </w:rPr>
-        <w:t>签名</w:t>
-      </w:r>
-      <w:r>
-        <w:t>”</w:t>
-      </w:r>
-      <w:r>
-        <w:rPr>
-          <w:rFonts w:hint="eastAsia"/>
-        </w:rPr>
-        <w:t>了</w:t>
-      </w:r>
-      <w:r>
-        <w:t>，这样每个锁就只能被获得锁的客户端删除了。</w:t>
+        <w:t>，如果系统里大多数节点都宕机了，那在</w:t>
+      </w:r>
+      <w:r>
+        <w:rPr>
+          <w:rFonts w:hint="eastAsia"/>
+        </w:rPr>
+        <w:t>TTL</w:t>
+      </w:r>
+      <w:r>
+        <w:rPr>
+          <w:rFonts w:hint="eastAsia"/>
+        </w:rPr>
+        <w:t>时间</w:t>
+      </w:r>
+      <w:r>
+        <w:t>内整个系统都处于全局不可用状态（</w:t>
+      </w:r>
+      <w:r>
+        <w:rPr>
+          <w:rFonts w:hint="eastAsia"/>
+        </w:rPr>
+        <w:t>全局</w:t>
+      </w:r>
+      <w:r>
+        <w:t>不可用的意思就是</w:t>
+      </w:r>
+      <w:r>
+        <w:rPr>
+          <w:rFonts w:hint="eastAsia"/>
+        </w:rPr>
+        <w:t>再</w:t>
+      </w:r>
+      <w:r>
+        <w:t>获取不到任何锁）</w:t>
+      </w:r>
+      <w:r>
+        <w:rPr>
+          <w:rFonts w:hint="eastAsia"/>
+        </w:rPr>
+        <w:t>。</w:t>
+      </w:r>
+    </w:p>
+    <w:p>
+      <w:r>
+        <w:rPr>
+          <w:rFonts w:hint="eastAsia"/>
+        </w:rPr>
+        <w:lastRenderedPageBreak/>
+        <w:t>扩展</w:t>
+      </w:r>
+      <w:r>
+        <w:t>锁来使得算法更可靠</w:t>
+      </w:r>
+    </w:p>
+    <w:p>
+      <w:r>
+        <w:rPr>
+          <w:rFonts w:hint="eastAsia"/>
+        </w:rPr>
+        <w:t>如果</w:t>
+      </w:r>
+      <w:r>
+        <w:t>客户端做的工作都是由一些小的步骤组成，那么就有可能使用更小的默认锁有效时间，而且扩展这个算法来实现一个锁扩展机制。基本上</w:t>
+      </w:r>
+      <w:r>
+        <w:rPr>
+          <w:rFonts w:hint="eastAsia"/>
+        </w:rPr>
+        <w:t>，</w:t>
+      </w:r>
+      <w:r>
+        <w:t>客户端如果在执行计算期间发现锁快要超时了，客户端可以给所有服务实例发送一个</w:t>
+      </w:r>
+      <w:r>
+        <w:rPr>
+          <w:rFonts w:hint="eastAsia"/>
+        </w:rPr>
+        <w:t>L</w:t>
+      </w:r>
+      <w:r>
+        <w:t>ua</w:t>
+      </w:r>
+      <w:r>
+        <w:t>脚本让服务端延长锁的时间，只要这个锁的</w:t>
+      </w:r>
+      <w:r>
+        <w:t>key</w:t>
+      </w:r>
+      <w:r>
+        <w:t>还存在而且值还等于客户端获取时的那个值</w:t>
+      </w:r>
+      <w:r>
+        <w:rPr>
+          <w:rFonts w:hint="eastAsia"/>
+        </w:rPr>
+        <w:t>。</w:t>
+      </w:r>
+      <w:r>
+        <w:t>客户端</w:t>
+      </w:r>
+      <w:r>
+        <w:rPr>
+          <w:rFonts w:hint="eastAsia"/>
+        </w:rPr>
+        <w:t>应当</w:t>
+      </w:r>
+      <w:r>
+        <w:t>只有在失效时间内</w:t>
+      </w:r>
+      <w:r>
+        <w:rPr>
+          <w:rFonts w:hint="eastAsia"/>
+        </w:rPr>
+        <w:t>无法</w:t>
+      </w:r>
+      <w:r>
+        <w:t>延长锁时再去重新获取锁（</w:t>
+      </w:r>
+      <w:r>
+        <w:rPr>
+          <w:rFonts w:hint="eastAsia"/>
+        </w:rPr>
+        <w:t>基本上</w:t>
+      </w:r>
+      <w:r>
+        <w:t>这个和获取锁的算法是差不多的）</w:t>
+      </w:r>
+      <w:r>
+        <w:rPr>
+          <w:rFonts w:hint="eastAsia"/>
+        </w:rPr>
+        <w:t>，</w:t>
+      </w:r>
+      <w:r>
+        <w:t>然而这个并不会从</w:t>
+      </w:r>
+      <w:r>
+        <w:rPr>
+          <w:rFonts w:hint="eastAsia"/>
+        </w:rPr>
+        <w:t>本质</w:t>
+      </w:r>
+      <w:r>
+        <w:t>上改变这个算法，所以最大的重新获取锁数量应该被设置成合理的大小，不然性能必然会受到影响。</w:t>
+      </w:r>
+    </w:p>
+    <w:p>
+      <w:r>
+        <w:rPr>
+          <w:rFonts w:hint="eastAsia"/>
+        </w:rPr>
+        <w:t>总结</w:t>
+      </w:r>
+    </w:p>
+    <w:p>
+      <w:r>
+        <w:rPr>
+          <w:rFonts w:hint="eastAsia"/>
+        </w:rPr>
+        <w:t>大多数</w:t>
+      </w:r>
+      <w:r>
+        <w:t>情况下只要使用</w:t>
+      </w:r>
+      <w:r>
+        <w:t>”set nx ex”</w:t>
+      </w:r>
+      <w:r>
+        <w:rPr>
+          <w:rFonts w:hint="eastAsia"/>
+        </w:rPr>
+        <w:t>然后</w:t>
+      </w:r>
+      <w:r>
+        <w:t>主动解锁就可以了。不过</w:t>
+      </w:r>
+      <w:r>
+        <w:rPr>
+          <w:rFonts w:hint="eastAsia"/>
+        </w:rPr>
+        <w:t>这样</w:t>
+      </w:r>
+      <w:r>
+        <w:t>要考虑到其局限性，上面已经讲到。</w:t>
+      </w:r>
+    </w:p>
+    <w:p>
+      <w:pPr>
+        <w:rPr>
+          <w:rFonts w:hint="eastAsia"/>
+        </w:rPr>
+      </w:pPr>
+      <w:r>
+        <w:rPr>
+          <w:rFonts w:hint="eastAsia"/>
+        </w:rPr>
+        <w:t>任何</w:t>
+      </w:r>
+      <w:r>
+        <w:t>方案都有其存在的价值以及其适应的场景，几乎没有一劳永逸的完美的解决方法，不要一概而论，选择合适的就好。</w:t>
       </w:r>
       <w:bookmarkStart w:id="0" w:name="_GoBack"/>
       <w:bookmarkEnd w:id="0"/>
@@ -2320,6 +4572,178 @@
     </w:lvl>
   </w:abstractNum>
   <w:abstractNum w:abstractNumId="1" w15:restartNumberingAfterBreak="0">
+    <w:nsid w:val="45A936CB"/>
+    <w:multiLevelType w:val="hybridMultilevel"/>
+    <w:tmpl w:val="72AA880A"/>
+    <w:lvl w:ilvl="0" w:tplc="0409000F">
+      <w:start w:val="1"/>
+      <w:numFmt w:val="decimal"/>
+      <w:lvlText w:val="%1."/>
+      <w:lvlJc w:val="left"/>
+      <w:pPr>
+        <w:ind w:left="420" w:hanging="420"/>
+      </w:pPr>
+    </w:lvl>
+    <w:lvl w:ilvl="1" w:tplc="04090019" w:tentative="1">
+      <w:start w:val="1"/>
+      <w:numFmt w:val="lowerLetter"/>
+      <w:lvlText w:val="%2)"/>
+      <w:lvlJc w:val="left"/>
+      <w:pPr>
+        <w:ind w:left="840" w:hanging="420"/>
+      </w:pPr>
+    </w:lvl>
+    <w:lvl w:ilvl="2" w:tplc="0409001B" w:tentative="1">
+      <w:start w:val="1"/>
+      <w:numFmt w:val="lowerRoman"/>
+      <w:lvlText w:val="%3."/>
+      <w:lvlJc w:val="right"/>
+      <w:pPr>
+        <w:ind w:left="1260" w:hanging="420"/>
+      </w:pPr>
+    </w:lvl>
+    <w:lvl w:ilvl="3" w:tplc="0409000F" w:tentative="1">
+      <w:start w:val="1"/>
+      <w:numFmt w:val="decimal"/>
+      <w:lvlText w:val="%4."/>
+      <w:lvlJc w:val="left"/>
+      <w:pPr>
+        <w:ind w:left="1680" w:hanging="420"/>
+      </w:pPr>
+    </w:lvl>
+    <w:lvl w:ilvl="4" w:tplc="04090019" w:tentative="1">
+      <w:start w:val="1"/>
+      <w:numFmt w:val="lowerLetter"/>
+      <w:lvlText w:val="%5)"/>
+      <w:lvlJc w:val="left"/>
+      <w:pPr>
+        <w:ind w:left="2100" w:hanging="420"/>
+      </w:pPr>
+    </w:lvl>
+    <w:lvl w:ilvl="5" w:tplc="0409001B" w:tentative="1">
+      <w:start w:val="1"/>
+      <w:numFmt w:val="lowerRoman"/>
+      <w:lvlText w:val="%6."/>
+      <w:lvlJc w:val="right"/>
+      <w:pPr>
+        <w:ind w:left="2520" w:hanging="420"/>
+      </w:pPr>
+    </w:lvl>
+    <w:lvl w:ilvl="6" w:tplc="0409000F" w:tentative="1">
+      <w:start w:val="1"/>
+      <w:numFmt w:val="decimal"/>
+      <w:lvlText w:val="%7."/>
+      <w:lvlJc w:val="left"/>
+      <w:pPr>
+        <w:ind w:left="2940" w:hanging="420"/>
+      </w:pPr>
+    </w:lvl>
+    <w:lvl w:ilvl="7" w:tplc="04090019" w:tentative="1">
+      <w:start w:val="1"/>
+      <w:numFmt w:val="lowerLetter"/>
+      <w:lvlText w:val="%8)"/>
+      <w:lvlJc w:val="left"/>
+      <w:pPr>
+        <w:ind w:left="3360" w:hanging="420"/>
+      </w:pPr>
+    </w:lvl>
+    <w:lvl w:ilvl="8" w:tplc="0409001B" w:tentative="1">
+      <w:start w:val="1"/>
+      <w:numFmt w:val="lowerRoman"/>
+      <w:lvlText w:val="%9."/>
+      <w:lvlJc w:val="right"/>
+      <w:pPr>
+        <w:ind w:left="3780" w:hanging="420"/>
+      </w:pPr>
+    </w:lvl>
+  </w:abstractNum>
+  <w:abstractNum w:abstractNumId="2" w15:restartNumberingAfterBreak="0">
+    <w:nsid w:val="555C66FF"/>
+    <w:multiLevelType w:val="hybridMultilevel"/>
+    <w:tmpl w:val="2938C1CC"/>
+    <w:lvl w:ilvl="0" w:tplc="0409000F">
+      <w:start w:val="1"/>
+      <w:numFmt w:val="decimal"/>
+      <w:lvlText w:val="%1."/>
+      <w:lvlJc w:val="left"/>
+      <w:pPr>
+        <w:ind w:left="420" w:hanging="420"/>
+      </w:pPr>
+    </w:lvl>
+    <w:lvl w:ilvl="1" w:tplc="04090019" w:tentative="1">
+      <w:start w:val="1"/>
+      <w:numFmt w:val="lowerLetter"/>
+      <w:lvlText w:val="%2)"/>
+      <w:lvlJc w:val="left"/>
+      <w:pPr>
+        <w:ind w:left="840" w:hanging="420"/>
+      </w:pPr>
+    </w:lvl>
+    <w:lvl w:ilvl="2" w:tplc="0409001B" w:tentative="1">
+      <w:start w:val="1"/>
+      <w:numFmt w:val="lowerRoman"/>
+      <w:lvlText w:val="%3."/>
+      <w:lvlJc w:val="right"/>
+      <w:pPr>
+        <w:ind w:left="1260" w:hanging="420"/>
+      </w:pPr>
+    </w:lvl>
+    <w:lvl w:ilvl="3" w:tplc="0409000F" w:tentative="1">
+      <w:start w:val="1"/>
+      <w:numFmt w:val="decimal"/>
+      <w:lvlText w:val="%4."/>
+      <w:lvlJc w:val="left"/>
+      <w:pPr>
+        <w:ind w:left="1680" w:hanging="420"/>
+      </w:pPr>
+    </w:lvl>
+    <w:lvl w:ilvl="4" w:tplc="04090019" w:tentative="1">
+      <w:start w:val="1"/>
+      <w:numFmt w:val="lowerLetter"/>
+      <w:lvlText w:val="%5)"/>
+      <w:lvlJc w:val="left"/>
+      <w:pPr>
+        <w:ind w:left="2100" w:hanging="420"/>
+      </w:pPr>
+    </w:lvl>
+    <w:lvl w:ilvl="5" w:tplc="0409001B" w:tentative="1">
+      <w:start w:val="1"/>
+      <w:numFmt w:val="lowerRoman"/>
+      <w:lvlText w:val="%6."/>
+      <w:lvlJc w:val="right"/>
+      <w:pPr>
+        <w:ind w:left="2520" w:hanging="420"/>
+      </w:pPr>
+    </w:lvl>
+    <w:lvl w:ilvl="6" w:tplc="0409000F" w:tentative="1">
+      <w:start w:val="1"/>
+      <w:numFmt w:val="decimal"/>
+      <w:lvlText w:val="%7."/>
+      <w:lvlJc w:val="left"/>
+      <w:pPr>
+        <w:ind w:left="2940" w:hanging="420"/>
+      </w:pPr>
+    </w:lvl>
+    <w:lvl w:ilvl="7" w:tplc="04090019" w:tentative="1">
+      <w:start w:val="1"/>
+      <w:numFmt w:val="lowerLetter"/>
+      <w:lvlText w:val="%8)"/>
+      <w:lvlJc w:val="left"/>
+      <w:pPr>
+        <w:ind w:left="3360" w:hanging="420"/>
+      </w:pPr>
+    </w:lvl>
+    <w:lvl w:ilvl="8" w:tplc="0409001B" w:tentative="1">
+      <w:start w:val="1"/>
+      <w:numFmt w:val="lowerRoman"/>
+      <w:lvlText w:val="%9."/>
+      <w:lvlJc w:val="right"/>
+      <w:pPr>
+        <w:ind w:left="3780" w:hanging="420"/>
+      </w:pPr>
+    </w:lvl>
+  </w:abstractNum>
+  <w:abstractNum w:abstractNumId="3" w15:restartNumberingAfterBreak="0">
     <w:nsid w:val="791B43DB"/>
     <w:multiLevelType w:val="hybridMultilevel"/>
     <w:tmpl w:val="D23CBDE4"/>
@@ -2409,7 +4833,13 @@
     <w:abstractNumId w:val="0"/>
   </w:num>
   <w:num w:numId="2">
+    <w:abstractNumId w:val="3"/>
+  </w:num>
+  <w:num w:numId="3">
     <w:abstractNumId w:val="1"/>
+  </w:num>
+  <w:num w:numId="4">
+    <w:abstractNumId w:val="2"/>
   </w:num>
 </w:numbering>
 </file>

</xml_diff>